<commit_message>
feat(ui): add new SVG icons for key services; include guidelines for video background and logo colors analysis
</commit_message>
<xml_diff>
--- a/Website_Brief _ICK.docx
+++ b/Website_Brief _ICK.docx
@@ -622,6 +622,3058 @@
       </w:r>
     </w:p>
     <w:p/>
+    <w:p/>
+    <w:p/>
+    <w:p/>
+    <w:p/>
+    <w:p/>
+    <w:p/>
+    <w:p/>
+    <w:p/>
+    <w:p/>
+    <w:p/>
+    <w:p/>
+    <w:p/>
+    <w:p>
+      <w:pPr>
+        <w:rPr>
+          <w:b/>
+          <w:bCs/>
+          <w:sz w:val="28"/>
+          <w:szCs w:val="28"/>
+        </w:rPr>
+      </w:pPr>
+    </w:p>
+    <w:p>
+      <w:pPr>
+        <w:rPr>
+          <w:b/>
+          <w:bCs/>
+          <w:sz w:val="28"/>
+          <w:szCs w:val="28"/>
+        </w:rPr>
+      </w:pPr>
+      <w:r>
+        <w:rPr>
+          <w:b/>
+          <w:bCs/>
+          <w:sz w:val="28"/>
+          <w:szCs w:val="28"/>
+          <w:highlight w:val="yellow"/>
+        </w:rPr>
+        <w:lastRenderedPageBreak/>
+        <w:t>Additional comments</w:t>
+      </w:r>
+    </w:p>
+    <w:p>
+      <w:pPr>
+        <w:rPr>
+          <w:b/>
+          <w:bCs/>
+          <w:sz w:val="28"/>
+          <w:szCs w:val="28"/>
+        </w:rPr>
+      </w:pPr>
+    </w:p>
+    <w:p>
+      <w:pPr>
+        <w:pStyle w:val="ListParagraph"/>
+        <w:numPr>
+          <w:ilvl w:val="0"/>
+          <w:numId w:val="11"/>
+        </w:numPr>
+        <w:rPr>
+          <w:b/>
+          <w:bCs/>
+          <w:sz w:val="28"/>
+          <w:szCs w:val="28"/>
+        </w:rPr>
+      </w:pPr>
+      <w:r>
+        <w:rPr>
+          <w:b/>
+          <w:bCs/>
+          <w:sz w:val="28"/>
+          <w:szCs w:val="28"/>
+        </w:rPr>
+        <w:t xml:space="preserve">We want to keep the “scrolling” version of the website </w:t>
+      </w:r>
+    </w:p>
+    <w:p>
+      <w:pPr>
+        <w:pStyle w:val="ListParagraph"/>
+        <w:rPr>
+          <w:b/>
+          <w:bCs/>
+          <w:sz w:val="28"/>
+          <w:szCs w:val="28"/>
+        </w:rPr>
+      </w:pPr>
+    </w:p>
+    <w:p>
+      <w:pPr>
+        <w:pStyle w:val="ListParagraph"/>
+        <w:numPr>
+          <w:ilvl w:val="0"/>
+          <w:numId w:val="11"/>
+        </w:numPr>
+        <w:rPr>
+          <w:b/>
+          <w:bCs/>
+          <w:sz w:val="28"/>
+          <w:szCs w:val="28"/>
+        </w:rPr>
+      </w:pPr>
+      <w:r>
+        <w:rPr>
+          <w:b/>
+          <w:bCs/>
+          <w:sz w:val="28"/>
+          <w:szCs w:val="28"/>
+        </w:rPr>
+        <w:t xml:space="preserve">Change the color of background and make it closer to the logo color </w:t>
+      </w:r>
+      <w:proofErr w:type="gramStart"/>
+      <w:r>
+        <w:rPr>
+          <w:b/>
+          <w:bCs/>
+          <w:sz w:val="28"/>
+          <w:szCs w:val="28"/>
+        </w:rPr>
+        <w:t>( as</w:t>
+      </w:r>
+      <w:proofErr w:type="gramEnd"/>
+      <w:r>
+        <w:rPr>
+          <w:b/>
+          <w:bCs/>
+          <w:sz w:val="28"/>
+          <w:szCs w:val="28"/>
+        </w:rPr>
+        <w:t xml:space="preserve"> highlighted with red line) </w:t>
+      </w:r>
+    </w:p>
+    <w:p>
+      <w:pPr>
+        <w:pStyle w:val="ListParagraph"/>
+        <w:rPr>
+          <w:b/>
+          <w:bCs/>
+          <w:sz w:val="28"/>
+          <w:szCs w:val="28"/>
+        </w:rPr>
+      </w:pPr>
+      <w:r>
+        <w:rPr>
+          <w:b/>
+          <w:bCs/>
+          <w:noProof/>
+          <w:sz w:val="28"/>
+          <w:szCs w:val="28"/>
+        </w:rPr>
+        <w:drawing>
+          <wp:inline distT="0" distB="0" distL="0" distR="0" wp14:anchorId="63AA0301" wp14:editId="66190051">
+            <wp:extent cx="5486400" cy="3681095"/>
+            <wp:effectExtent l="0" t="0" r="0" b="0"/>
+            <wp:docPr id="1" name="Picture 1"/>
+            <wp:cNvGraphicFramePr>
+              <a:graphicFrameLocks xmlns:a="http://schemas.openxmlformats.org/drawingml/2006/main" noChangeAspect="1"/>
+            </wp:cNvGraphicFramePr>
+            <a:graphic xmlns:a="http://schemas.openxmlformats.org/drawingml/2006/main">
+              <a:graphicData uri="http://schemas.openxmlformats.org/drawingml/2006/picture">
+                <pic:pic xmlns:pic="http://schemas.openxmlformats.org/drawingml/2006/picture">
+                  <pic:nvPicPr>
+                    <pic:cNvPr id="1" name=""/>
+                    <pic:cNvPicPr/>
+                  </pic:nvPicPr>
+                  <pic:blipFill>
+                    <a:blip r:embed="rId6"/>
+                    <a:stretch>
+                      <a:fillRect/>
+                    </a:stretch>
+                  </pic:blipFill>
+                  <pic:spPr>
+                    <a:xfrm>
+                      <a:off x="0" y="0"/>
+                      <a:ext cx="5486400" cy="3681095"/>
+                    </a:xfrm>
+                    <a:prstGeom prst="rect">
+                      <a:avLst/>
+                    </a:prstGeom>
+                  </pic:spPr>
+                </pic:pic>
+              </a:graphicData>
+            </a:graphic>
+          </wp:inline>
+        </w:drawing>
+      </w:r>
+    </w:p>
+    <w:p>
+      <w:pPr>
+        <w:pStyle w:val="ListParagraph"/>
+        <w:rPr>
+          <w:b/>
+          <w:bCs/>
+          <w:sz w:val="28"/>
+          <w:szCs w:val="28"/>
+        </w:rPr>
+      </w:pPr>
+    </w:p>
+    <w:p>
+      <w:pPr>
+        <w:pStyle w:val="ListParagraph"/>
+        <w:numPr>
+          <w:ilvl w:val="0"/>
+          <w:numId w:val="11"/>
+        </w:numPr>
+        <w:rPr>
+          <w:b/>
+          <w:bCs/>
+          <w:sz w:val="28"/>
+          <w:szCs w:val="28"/>
+        </w:rPr>
+      </w:pPr>
+      <w:r>
+        <w:rPr>
+          <w:b/>
+          <w:bCs/>
+          <w:sz w:val="28"/>
+          <w:szCs w:val="28"/>
+        </w:rPr>
+        <w:t>Delete this part (</w:t>
+      </w:r>
+      <w:r>
+        <w:rPr>
+          <w:b/>
+          <w:bCs/>
+          <w:sz w:val="28"/>
+          <w:szCs w:val="28"/>
+          <w:lang w:val="az-Latn-AZ"/>
+        </w:rPr>
+        <w:t>keyfiyyət 100%)</w:t>
+      </w:r>
+    </w:p>
+    <w:p>
+      <w:pPr>
+        <w:pStyle w:val="ListParagraph"/>
+        <w:rPr>
+          <w:b/>
+          <w:bCs/>
+          <w:sz w:val="28"/>
+          <w:szCs w:val="28"/>
+        </w:rPr>
+      </w:pPr>
+      <w:r>
+        <w:rPr>
+          <w:b/>
+          <w:bCs/>
+          <w:noProof/>
+          <w:sz w:val="28"/>
+          <w:szCs w:val="28"/>
+        </w:rPr>
+        <w:drawing>
+          <wp:inline distT="0" distB="0" distL="0" distR="0" wp14:anchorId="3FA4E06D" wp14:editId="13103CA9">
+            <wp:extent cx="5486400" cy="2281555"/>
+            <wp:effectExtent l="0" t="0" r="0" b="4445"/>
+            <wp:docPr id="2" name="Picture 2"/>
+            <wp:cNvGraphicFramePr>
+              <a:graphicFrameLocks xmlns:a="http://schemas.openxmlformats.org/drawingml/2006/main" noChangeAspect="1"/>
+            </wp:cNvGraphicFramePr>
+            <a:graphic xmlns:a="http://schemas.openxmlformats.org/drawingml/2006/main">
+              <a:graphicData uri="http://schemas.openxmlformats.org/drawingml/2006/picture">
+                <pic:pic xmlns:pic="http://schemas.openxmlformats.org/drawingml/2006/picture">
+                  <pic:nvPicPr>
+                    <pic:cNvPr id="1" name=""/>
+                    <pic:cNvPicPr/>
+                  </pic:nvPicPr>
+                  <pic:blipFill>
+                    <a:blip r:embed="rId7"/>
+                    <a:stretch>
+                      <a:fillRect/>
+                    </a:stretch>
+                  </pic:blipFill>
+                  <pic:spPr>
+                    <a:xfrm>
+                      <a:off x="0" y="0"/>
+                      <a:ext cx="5486400" cy="2281555"/>
+                    </a:xfrm>
+                    <a:prstGeom prst="rect">
+                      <a:avLst/>
+                    </a:prstGeom>
+                  </pic:spPr>
+                </pic:pic>
+              </a:graphicData>
+            </a:graphic>
+          </wp:inline>
+        </w:drawing>
+      </w:r>
+    </w:p>
+    <w:p>
+      <w:pPr>
+        <w:pStyle w:val="ListParagraph"/>
+        <w:rPr>
+          <w:b/>
+          <w:bCs/>
+          <w:sz w:val="28"/>
+          <w:szCs w:val="28"/>
+          <w:lang w:val="az-Latn-AZ"/>
+        </w:rPr>
+      </w:pPr>
+    </w:p>
+    <w:p>
+      <w:pPr>
+        <w:pStyle w:val="ListParagraph"/>
+        <w:numPr>
+          <w:ilvl w:val="0"/>
+          <w:numId w:val="11"/>
+        </w:numPr>
+        <w:rPr>
+          <w:b/>
+          <w:bCs/>
+          <w:sz w:val="28"/>
+          <w:szCs w:val="28"/>
+        </w:rPr>
+      </w:pPr>
+      <w:r>
+        <w:rPr>
+          <w:b/>
+          <w:bCs/>
+          <w:sz w:val="28"/>
+          <w:szCs w:val="28"/>
+        </w:rPr>
+        <w:t xml:space="preserve">Add the animation as the background vie (sample of video is linked) </w:t>
+      </w:r>
+    </w:p>
+    <w:p>
+      <w:pPr>
+        <w:pStyle w:val="ListParagraph"/>
+        <w:rPr>
+          <w:b/>
+          <w:bCs/>
+          <w:sz w:val="28"/>
+          <w:szCs w:val="28"/>
+        </w:rPr>
+      </w:pPr>
+      <w:hyperlink r:id="rId8" w:history="1">
+        <w:r>
+          <w:rPr>
+            <w:rStyle w:val="Hyperlink"/>
+            <w:b/>
+            <w:bCs/>
+            <w:sz w:val="28"/>
+            <w:szCs w:val="28"/>
+          </w:rPr>
+          <w:t>https://www.youtube.com/watch?v=99QFohKb4Cs</w:t>
+        </w:r>
+      </w:hyperlink>
+    </w:p>
+    <w:p>
+      <w:pPr>
+        <w:pStyle w:val="ListParagraph"/>
+        <w:rPr>
+          <w:rFonts w:asciiTheme="majorHAnsi" w:hAnsiTheme="majorHAnsi" w:cstheme="majorHAnsi"/>
+          <w:color w:val="000000" w:themeColor="text1"/>
+          <w:sz w:val="24"/>
+          <w:szCs w:val="24"/>
+        </w:rPr>
+      </w:pPr>
+      <w:r>
+        <w:rPr>
+          <w:rFonts w:asciiTheme="majorHAnsi" w:hAnsiTheme="majorHAnsi" w:cstheme="majorHAnsi"/>
+          <w:color w:val="000000" w:themeColor="text1"/>
+          <w:sz w:val="24"/>
+          <w:szCs w:val="24"/>
+        </w:rPr>
+        <w:t xml:space="preserve">We would like to see </w:t>
+      </w:r>
+      <w:r>
+        <w:rPr>
+          <w:rFonts w:asciiTheme="majorHAnsi" w:hAnsiTheme="majorHAnsi" w:cstheme="majorHAnsi"/>
+          <w:color w:val="000000" w:themeColor="text1"/>
+          <w:sz w:val="24"/>
+          <w:szCs w:val="24"/>
+        </w:rPr>
+        <w:t>some</w:t>
+      </w:r>
+      <w:r>
+        <w:rPr>
+          <w:rFonts w:asciiTheme="majorHAnsi" w:hAnsiTheme="majorHAnsi" w:cstheme="majorHAnsi"/>
+          <w:color w:val="000000" w:themeColor="text1"/>
+          <w:sz w:val="24"/>
+          <w:szCs w:val="24"/>
+        </w:rPr>
+        <w:t xml:space="preserve"> animation about Karabakh, it can be the drone view of Shusha or animation of Khari Bulbul.</w:t>
+      </w:r>
+    </w:p>
+    <w:p>
+      <w:pPr>
+        <w:pStyle w:val="ListParagraph"/>
+        <w:rPr>
+          <w:b/>
+          <w:bCs/>
+          <w:sz w:val="28"/>
+          <w:szCs w:val="28"/>
+        </w:rPr>
+      </w:pPr>
+    </w:p>
+    <w:p>
+      <w:pPr>
+        <w:pStyle w:val="ListParagraph"/>
+        <w:numPr>
+          <w:ilvl w:val="0"/>
+          <w:numId w:val="11"/>
+        </w:numPr>
+        <w:rPr>
+          <w:b/>
+          <w:bCs/>
+          <w:sz w:val="28"/>
+          <w:szCs w:val="28"/>
+        </w:rPr>
+      </w:pPr>
+      <w:r>
+        <w:rPr>
+          <w:b/>
+          <w:bCs/>
+          <w:sz w:val="28"/>
+          <w:szCs w:val="28"/>
+        </w:rPr>
+        <w:t xml:space="preserve">Partners to be added </w:t>
+      </w:r>
+    </w:p>
+    <w:p>
+      <w:pPr>
+        <w:pStyle w:val="ListParagraph"/>
+        <w:rPr>
+          <w:rFonts w:asciiTheme="majorHAnsi" w:hAnsiTheme="majorHAnsi" w:cstheme="majorHAnsi"/>
+          <w:color w:val="000000" w:themeColor="text1"/>
+          <w:sz w:val="24"/>
+          <w:szCs w:val="24"/>
+        </w:rPr>
+      </w:pPr>
+      <w:r>
+        <w:rPr>
+          <w:b/>
+          <w:bCs/>
+          <w:color w:val="000000" w:themeColor="text1"/>
+          <w:sz w:val="28"/>
+          <w:szCs w:val="28"/>
+        </w:rPr>
+        <w:t>-</w:t>
+      </w:r>
+      <w:r>
+        <w:rPr>
+          <w:rFonts w:asciiTheme="majorHAnsi" w:hAnsiTheme="majorHAnsi" w:cstheme="majorHAnsi"/>
+          <w:color w:val="000000" w:themeColor="text1"/>
+          <w:sz w:val="24"/>
+          <w:szCs w:val="24"/>
+        </w:rPr>
+        <w:t>Norm OJSC (</w:t>
+      </w:r>
+      <w:hyperlink r:id="rId9" w:history="1">
+        <w:r>
+          <w:rPr>
+            <w:rStyle w:val="Hyperlink"/>
+            <w:rFonts w:asciiTheme="majorHAnsi" w:hAnsiTheme="majorHAnsi" w:cstheme="majorHAnsi"/>
+            <w:sz w:val="24"/>
+            <w:szCs w:val="24"/>
+          </w:rPr>
+          <w:t>https://www.norm.az</w:t>
+        </w:r>
+      </w:hyperlink>
+      <w:r>
+        <w:rPr>
+          <w:rFonts w:asciiTheme="majorHAnsi" w:hAnsiTheme="majorHAnsi" w:cstheme="majorHAnsi"/>
+          <w:color w:val="000000" w:themeColor="text1"/>
+          <w:sz w:val="24"/>
+          <w:szCs w:val="24"/>
+        </w:rPr>
+        <w:t xml:space="preserve"> </w:t>
+      </w:r>
+      <w:r>
+        <w:rPr>
+          <w:rFonts w:asciiTheme="majorHAnsi" w:hAnsiTheme="majorHAnsi" w:cstheme="majorHAnsi"/>
+          <w:color w:val="000000" w:themeColor="text1"/>
+          <w:sz w:val="24"/>
+          <w:szCs w:val="24"/>
+        </w:rPr>
+        <w:t>)</w:t>
+      </w:r>
+    </w:p>
+    <w:p>
+      <w:pPr>
+        <w:pStyle w:val="ListParagraph"/>
+        <w:rPr>
+          <w:rStyle w:val="Hyperlink"/>
+          <w:rFonts w:asciiTheme="majorHAnsi" w:hAnsiTheme="majorHAnsi" w:cstheme="majorHAnsi"/>
+          <w:color w:val="000000" w:themeColor="text1"/>
+          <w:sz w:val="24"/>
+          <w:szCs w:val="24"/>
+          <w:u w:val="none"/>
+        </w:rPr>
+      </w:pPr>
+      <w:r>
+        <w:rPr>
+          <w:rFonts w:asciiTheme="majorHAnsi" w:hAnsiTheme="majorHAnsi" w:cstheme="majorHAnsi"/>
+          <w:color w:val="000000" w:themeColor="text1"/>
+          <w:sz w:val="24"/>
+          <w:szCs w:val="24"/>
+        </w:rPr>
+        <w:t xml:space="preserve">-Fab Boya </w:t>
+      </w:r>
+      <w:proofErr w:type="spellStart"/>
+      <w:r>
+        <w:rPr>
+          <w:rFonts w:asciiTheme="majorHAnsi" w:hAnsiTheme="majorHAnsi" w:cstheme="majorHAnsi"/>
+          <w:color w:val="000000" w:themeColor="text1"/>
+          <w:sz w:val="24"/>
+          <w:szCs w:val="24"/>
+        </w:rPr>
+        <w:t>və</w:t>
+      </w:r>
+      <w:proofErr w:type="spellEnd"/>
+      <w:r>
+        <w:rPr>
+          <w:rFonts w:asciiTheme="majorHAnsi" w:hAnsiTheme="majorHAnsi" w:cstheme="majorHAnsi"/>
+          <w:color w:val="000000" w:themeColor="text1"/>
+          <w:sz w:val="24"/>
+          <w:szCs w:val="24"/>
+        </w:rPr>
+        <w:t xml:space="preserve"> </w:t>
+      </w:r>
+      <w:proofErr w:type="spellStart"/>
+      <w:r>
+        <w:rPr>
+          <w:rFonts w:asciiTheme="majorHAnsi" w:hAnsiTheme="majorHAnsi" w:cstheme="majorHAnsi"/>
+          <w:color w:val="000000" w:themeColor="text1"/>
+          <w:sz w:val="24"/>
+          <w:szCs w:val="24"/>
+        </w:rPr>
+        <w:t>Kimya</w:t>
+      </w:r>
+      <w:proofErr w:type="spellEnd"/>
+      <w:r>
+        <w:rPr>
+          <w:rFonts w:asciiTheme="majorHAnsi" w:hAnsiTheme="majorHAnsi" w:cstheme="majorHAnsi"/>
+          <w:color w:val="000000" w:themeColor="text1"/>
+          <w:sz w:val="24"/>
+          <w:szCs w:val="24"/>
+        </w:rPr>
+        <w:t xml:space="preserve"> </w:t>
+      </w:r>
+      <w:proofErr w:type="spellStart"/>
+      <w:r>
+        <w:rPr>
+          <w:rFonts w:asciiTheme="majorHAnsi" w:hAnsiTheme="majorHAnsi" w:cstheme="majorHAnsi"/>
+          <w:color w:val="000000" w:themeColor="text1"/>
+          <w:sz w:val="24"/>
+          <w:szCs w:val="24"/>
+        </w:rPr>
+        <w:t>Sənayesi</w:t>
+      </w:r>
+      <w:proofErr w:type="spellEnd"/>
+      <w:r>
+        <w:rPr>
+          <w:rFonts w:asciiTheme="majorHAnsi" w:hAnsiTheme="majorHAnsi" w:cstheme="majorHAnsi"/>
+          <w:color w:val="000000" w:themeColor="text1"/>
+          <w:sz w:val="24"/>
+          <w:szCs w:val="24"/>
+        </w:rPr>
+        <w:t xml:space="preserve"> MMC </w:t>
+      </w:r>
+      <w:r>
+        <w:rPr>
+          <w:rStyle w:val="Hyperlink"/>
+          <w:rFonts w:asciiTheme="majorHAnsi" w:hAnsiTheme="majorHAnsi" w:cstheme="majorHAnsi"/>
+          <w:color w:val="000000" w:themeColor="text1"/>
+          <w:sz w:val="24"/>
+          <w:szCs w:val="24"/>
+          <w:u w:val="none"/>
+        </w:rPr>
+        <w:t>(</w:t>
+      </w:r>
+      <w:hyperlink r:id="rId10" w:history="1">
+        <w:r>
+          <w:rPr>
+            <w:rStyle w:val="Hyperlink"/>
+            <w:rFonts w:asciiTheme="majorHAnsi" w:hAnsiTheme="majorHAnsi" w:cstheme="majorHAnsi"/>
+            <w:sz w:val="24"/>
+            <w:szCs w:val="24"/>
+          </w:rPr>
+          <w:t>https://www.fabboya.az</w:t>
+        </w:r>
+      </w:hyperlink>
+      <w:r>
+        <w:rPr>
+          <w:rStyle w:val="Hyperlink"/>
+          <w:rFonts w:asciiTheme="majorHAnsi" w:hAnsiTheme="majorHAnsi" w:cstheme="majorHAnsi"/>
+          <w:color w:val="000000" w:themeColor="text1"/>
+          <w:sz w:val="24"/>
+          <w:szCs w:val="24"/>
+          <w:u w:val="none"/>
+        </w:rPr>
+        <w:t xml:space="preserve">) </w:t>
+      </w:r>
+    </w:p>
+    <w:p>
+      <w:pPr>
+        <w:pStyle w:val="ListParagraph"/>
+        <w:rPr>
+          <w:rStyle w:val="Hyperlink"/>
+          <w:rFonts w:asciiTheme="majorHAnsi" w:hAnsiTheme="majorHAnsi" w:cstheme="majorHAnsi"/>
+          <w:color w:val="000000" w:themeColor="text1"/>
+          <w:sz w:val="24"/>
+          <w:szCs w:val="24"/>
+          <w:u w:val="none"/>
+        </w:rPr>
+      </w:pPr>
+      <w:r>
+        <w:rPr>
+          <w:rStyle w:val="Hyperlink"/>
+          <w:rFonts w:asciiTheme="majorHAnsi" w:hAnsiTheme="majorHAnsi" w:cstheme="majorHAnsi"/>
+          <w:color w:val="000000" w:themeColor="text1"/>
+          <w:sz w:val="24"/>
+          <w:szCs w:val="24"/>
+          <w:u w:val="none"/>
+        </w:rPr>
+        <w:t xml:space="preserve">- Real </w:t>
+      </w:r>
+      <w:proofErr w:type="spellStart"/>
+      <w:r>
+        <w:rPr>
+          <w:rStyle w:val="Hyperlink"/>
+          <w:rFonts w:asciiTheme="majorHAnsi" w:hAnsiTheme="majorHAnsi" w:cstheme="majorHAnsi"/>
+          <w:color w:val="000000" w:themeColor="text1"/>
+          <w:sz w:val="24"/>
+          <w:szCs w:val="24"/>
+          <w:u w:val="none"/>
+        </w:rPr>
+        <w:t>Inshaat</w:t>
+      </w:r>
+      <w:proofErr w:type="spellEnd"/>
+      <w:r>
+        <w:rPr>
+          <w:rStyle w:val="Hyperlink"/>
+          <w:rFonts w:asciiTheme="majorHAnsi" w:hAnsiTheme="majorHAnsi" w:cstheme="majorHAnsi"/>
+          <w:color w:val="000000" w:themeColor="text1"/>
+          <w:sz w:val="24"/>
+          <w:szCs w:val="24"/>
+          <w:u w:val="none"/>
+        </w:rPr>
+        <w:t xml:space="preserve"> LLC(</w:t>
+      </w:r>
+      <w:hyperlink r:id="rId11" w:history="1">
+        <w:r>
+          <w:rPr>
+            <w:rStyle w:val="Hyperlink"/>
+            <w:rFonts w:asciiTheme="majorHAnsi" w:hAnsiTheme="majorHAnsi" w:cstheme="majorHAnsi"/>
+            <w:sz w:val="24"/>
+            <w:szCs w:val="24"/>
+          </w:rPr>
+          <w:t>https://realinshaat.az/en</w:t>
+        </w:r>
+      </w:hyperlink>
+      <w:r>
+        <w:rPr>
+          <w:rStyle w:val="Hyperlink"/>
+          <w:rFonts w:asciiTheme="majorHAnsi" w:hAnsiTheme="majorHAnsi" w:cstheme="majorHAnsi"/>
+          <w:color w:val="000000" w:themeColor="text1"/>
+          <w:sz w:val="24"/>
+          <w:szCs w:val="24"/>
+          <w:u w:val="none"/>
+        </w:rPr>
+        <w:t xml:space="preserve">) </w:t>
+      </w:r>
+    </w:p>
+    <w:p>
+      <w:pPr>
+        <w:pStyle w:val="ListParagraph"/>
+        <w:rPr>
+          <w:rStyle w:val="Hyperlink"/>
+          <w:rFonts w:asciiTheme="majorHAnsi" w:hAnsiTheme="majorHAnsi" w:cstheme="majorHAnsi"/>
+          <w:color w:val="000000" w:themeColor="text1"/>
+          <w:sz w:val="24"/>
+          <w:szCs w:val="24"/>
+          <w:u w:val="none"/>
+        </w:rPr>
+      </w:pPr>
+    </w:p>
+    <w:p>
+      <w:pPr>
+        <w:pStyle w:val="ListParagraph"/>
+        <w:numPr>
+          <w:ilvl w:val="0"/>
+          <w:numId w:val="11"/>
+        </w:numPr>
+        <w:rPr>
+          <w:b/>
+          <w:bCs/>
+          <w:sz w:val="28"/>
+          <w:szCs w:val="28"/>
+        </w:rPr>
+      </w:pPr>
+      <w:r>
+        <w:rPr>
+          <w:b/>
+          <w:bCs/>
+          <w:sz w:val="28"/>
+          <w:szCs w:val="28"/>
+        </w:rPr>
+        <w:t xml:space="preserve">Add some more details </w:t>
+      </w:r>
+      <w:r>
+        <w:rPr>
+          <w:b/>
+          <w:bCs/>
+          <w:sz w:val="28"/>
+          <w:szCs w:val="28"/>
+        </w:rPr>
+        <w:t>to</w:t>
+      </w:r>
+      <w:r>
+        <w:rPr>
+          <w:b/>
+          <w:bCs/>
+          <w:sz w:val="28"/>
+          <w:szCs w:val="28"/>
+        </w:rPr>
+        <w:t xml:space="preserve"> </w:t>
+      </w:r>
+      <w:r>
+        <w:rPr>
+          <w:b/>
+          <w:bCs/>
+          <w:sz w:val="28"/>
+          <w:szCs w:val="28"/>
+        </w:rPr>
+        <w:t>“</w:t>
+      </w:r>
+      <w:r>
+        <w:rPr>
+          <w:b/>
+          <w:bCs/>
+          <w:sz w:val="28"/>
+          <w:szCs w:val="28"/>
+        </w:rPr>
+        <w:t>services</w:t>
+      </w:r>
+      <w:r>
+        <w:rPr>
+          <w:b/>
+          <w:bCs/>
+          <w:sz w:val="28"/>
+          <w:szCs w:val="28"/>
+        </w:rPr>
+        <w:t>” part</w:t>
+      </w:r>
+      <w:r>
+        <w:rPr>
+          <w:b/>
+          <w:bCs/>
+          <w:sz w:val="28"/>
+          <w:szCs w:val="28"/>
+        </w:rPr>
+        <w:t>:</w:t>
+      </w:r>
+    </w:p>
+    <w:p>
+      <w:pPr>
+        <w:spacing w:after="0"/>
+        <w:rPr>
+          <w:lang w:val="az-Latn-AZ"/>
+        </w:rPr>
+      </w:pPr>
+      <w:r>
+        <w:rPr>
+          <w:b/>
+          <w:bCs/>
+          <w:sz w:val="28"/>
+          <w:szCs w:val="28"/>
+        </w:rPr>
+        <w:t>-</w:t>
+      </w:r>
+      <w:proofErr w:type="spellStart"/>
+      <w:r>
+        <w:t>Kommunikasiya</w:t>
+      </w:r>
+      <w:proofErr w:type="spellEnd"/>
+      <w:r>
+        <w:t xml:space="preserve"> </w:t>
+      </w:r>
+      <w:proofErr w:type="spellStart"/>
+      <w:r>
+        <w:t>sistemlərinin</w:t>
+      </w:r>
+      <w:proofErr w:type="spellEnd"/>
+      <w:r>
+        <w:t xml:space="preserve"> </w:t>
+      </w:r>
+      <w:r>
+        <w:rPr>
+          <w:lang w:val="az-Latn-AZ"/>
+        </w:rPr>
+        <w:t>quraşdırılması</w:t>
+      </w:r>
+    </w:p>
+    <w:p>
+      <w:pPr>
+        <w:spacing w:after="0"/>
+      </w:pPr>
+      <w:r>
+        <w:rPr>
+          <w:lang w:val="az-Latn-AZ"/>
+        </w:rPr>
+        <w:t xml:space="preserve">- </w:t>
+      </w:r>
+      <w:proofErr w:type="spellStart"/>
+      <w:r>
+        <w:t>Texniki</w:t>
+      </w:r>
+      <w:proofErr w:type="spellEnd"/>
+      <w:r>
+        <w:t xml:space="preserve"> </w:t>
+      </w:r>
+      <w:proofErr w:type="spellStart"/>
+      <w:r>
+        <w:t>nəzarət</w:t>
+      </w:r>
+      <w:proofErr w:type="spellEnd"/>
+      <w:r>
+        <w:t xml:space="preserve"> </w:t>
+      </w:r>
+      <w:proofErr w:type="spellStart"/>
+      <w:r>
+        <w:t>və</w:t>
+      </w:r>
+      <w:proofErr w:type="spellEnd"/>
+      <w:r>
+        <w:t xml:space="preserve"> </w:t>
+      </w:r>
+      <w:proofErr w:type="spellStart"/>
+      <w:r>
+        <w:t>keyfiyyətə</w:t>
+      </w:r>
+      <w:proofErr w:type="spellEnd"/>
+      <w:r>
+        <w:t xml:space="preserve"> </w:t>
+      </w:r>
+      <w:proofErr w:type="spellStart"/>
+      <w:r>
+        <w:t>zəmanət</w:t>
+      </w:r>
+      <w:proofErr w:type="spellEnd"/>
+      <w:r>
+        <w:t xml:space="preserve"> (Quality Assurance &amp; Control)</w:t>
+      </w:r>
+    </w:p>
+    <w:p>
+      <w:pPr>
+        <w:spacing w:after="0"/>
+      </w:pPr>
+      <w:r>
+        <w:t>-</w:t>
+      </w:r>
+      <w:proofErr w:type="spellStart"/>
+      <w:r>
+        <w:t>Söküntü</w:t>
+      </w:r>
+      <w:proofErr w:type="spellEnd"/>
+      <w:r>
+        <w:t xml:space="preserve">, </w:t>
+      </w:r>
+      <w:proofErr w:type="spellStart"/>
+      <w:r>
+        <w:t>bərpa</w:t>
+      </w:r>
+      <w:proofErr w:type="spellEnd"/>
+      <w:r>
+        <w:t xml:space="preserve"> </w:t>
+      </w:r>
+      <w:proofErr w:type="spellStart"/>
+      <w:r>
+        <w:t>və</w:t>
+      </w:r>
+      <w:proofErr w:type="spellEnd"/>
+      <w:r>
+        <w:t xml:space="preserve"> </w:t>
+      </w:r>
+      <w:proofErr w:type="spellStart"/>
+      <w:r>
+        <w:t>renovasiya</w:t>
+      </w:r>
+      <w:proofErr w:type="spellEnd"/>
+      <w:r>
+        <w:t xml:space="preserve"> (Demolition &amp; Renovation Services)</w:t>
+      </w:r>
+    </w:p>
+    <w:p>
+      <w:pPr>
+        <w:spacing w:after="0"/>
+      </w:pPr>
+      <w:r>
+        <w:t>-</w:t>
+      </w:r>
+      <w:proofErr w:type="spellStart"/>
+      <w:r>
+        <w:t>Memarlıq</w:t>
+      </w:r>
+      <w:proofErr w:type="spellEnd"/>
+      <w:r>
+        <w:t xml:space="preserve"> </w:t>
+      </w:r>
+      <w:proofErr w:type="spellStart"/>
+      <w:r>
+        <w:t>və</w:t>
+      </w:r>
+      <w:proofErr w:type="spellEnd"/>
+      <w:r>
+        <w:t xml:space="preserve"> </w:t>
+      </w:r>
+      <w:proofErr w:type="spellStart"/>
+      <w:r>
+        <w:t>mühəndislik</w:t>
+      </w:r>
+      <w:proofErr w:type="spellEnd"/>
+      <w:r>
+        <w:t xml:space="preserve"> </w:t>
+      </w:r>
+      <w:proofErr w:type="spellStart"/>
+      <w:r>
+        <w:t>dizaynı</w:t>
+      </w:r>
+      <w:proofErr w:type="spellEnd"/>
+      <w:r>
+        <w:t xml:space="preserve"> (Architecture &amp; Engineering Design)</w:t>
+      </w:r>
+    </w:p>
+    <w:p/>
+    <w:p>
+      <w:pPr>
+        <w:pStyle w:val="ListParagraph"/>
+        <w:numPr>
+          <w:ilvl w:val="0"/>
+          <w:numId w:val="11"/>
+        </w:numPr>
+        <w:rPr>
+          <w:b/>
+          <w:bCs/>
+          <w:sz w:val="28"/>
+          <w:szCs w:val="28"/>
+        </w:rPr>
+      </w:pPr>
+      <w:r>
+        <w:rPr>
+          <w:b/>
+          <w:bCs/>
+          <w:sz w:val="28"/>
+          <w:szCs w:val="28"/>
+        </w:rPr>
+        <w:t>Edit “About us” part</w:t>
+      </w:r>
+    </w:p>
+    <w:p>
+      <w:pPr>
+        <w:pStyle w:val="ListParagraph"/>
+        <w:rPr>
+          <w:b/>
+          <w:bCs/>
+          <w:sz w:val="28"/>
+          <w:szCs w:val="28"/>
+        </w:rPr>
+      </w:pPr>
+    </w:p>
+    <w:p>
+      <w:pPr>
+        <w:pStyle w:val="ListParagraph"/>
+        <w:rPr>
+          <w:rFonts w:ascii="Times New Roman" w:eastAsia="Times New Roman" w:hAnsi="Times New Roman" w:cs="Times New Roman"/>
+          <w:sz w:val="24"/>
+          <w:szCs w:val="24"/>
+        </w:rPr>
+      </w:pPr>
+      <w:r>
+        <w:rPr>
+          <w:rFonts w:ascii="Times New Roman" w:eastAsia="Times New Roman" w:hAnsi="Times New Roman" w:cs="Times New Roman"/>
+          <w:sz w:val="24"/>
+          <w:szCs w:val="24"/>
+        </w:rPr>
+        <w:t xml:space="preserve">2024-cü </w:t>
+      </w:r>
+      <w:proofErr w:type="spellStart"/>
+      <w:r>
+        <w:rPr>
+          <w:rFonts w:ascii="Times New Roman" w:eastAsia="Times New Roman" w:hAnsi="Times New Roman" w:cs="Times New Roman"/>
+          <w:sz w:val="24"/>
+          <w:szCs w:val="24"/>
+        </w:rPr>
+        <w:t>ildə</w:t>
+      </w:r>
+      <w:proofErr w:type="spellEnd"/>
+      <w:r>
+        <w:rPr>
+          <w:rFonts w:ascii="Times New Roman" w:eastAsia="Times New Roman" w:hAnsi="Times New Roman" w:cs="Times New Roman"/>
+          <w:sz w:val="24"/>
+          <w:szCs w:val="24"/>
+        </w:rPr>
+        <w:t xml:space="preserve"> </w:t>
+      </w:r>
+      <w:proofErr w:type="spellStart"/>
+      <w:r>
+        <w:rPr>
+          <w:rFonts w:ascii="Times New Roman" w:eastAsia="Times New Roman" w:hAnsi="Times New Roman" w:cs="Times New Roman"/>
+          <w:sz w:val="24"/>
+          <w:szCs w:val="24"/>
+        </w:rPr>
+        <w:t>əsası</w:t>
+      </w:r>
+      <w:proofErr w:type="spellEnd"/>
+      <w:r>
+        <w:rPr>
+          <w:rFonts w:ascii="Times New Roman" w:eastAsia="Times New Roman" w:hAnsi="Times New Roman" w:cs="Times New Roman"/>
+          <w:sz w:val="24"/>
+          <w:szCs w:val="24"/>
+        </w:rPr>
+        <w:t xml:space="preserve"> </w:t>
+      </w:r>
+      <w:proofErr w:type="spellStart"/>
+      <w:r>
+        <w:rPr>
+          <w:rFonts w:ascii="Times New Roman" w:eastAsia="Times New Roman" w:hAnsi="Times New Roman" w:cs="Times New Roman"/>
+          <w:sz w:val="24"/>
+          <w:szCs w:val="24"/>
+        </w:rPr>
+        <w:t>qoyulmuş</w:t>
+      </w:r>
+      <w:proofErr w:type="spellEnd"/>
+      <w:r>
+        <w:rPr>
+          <w:rFonts w:ascii="Times New Roman" w:eastAsia="Times New Roman" w:hAnsi="Times New Roman" w:cs="Times New Roman"/>
+          <w:sz w:val="24"/>
+          <w:szCs w:val="24"/>
+        </w:rPr>
+        <w:t xml:space="preserve"> </w:t>
+      </w:r>
+      <w:proofErr w:type="spellStart"/>
+      <w:r>
+        <w:rPr>
+          <w:rFonts w:ascii="Times New Roman" w:eastAsia="Times New Roman" w:hAnsi="Times New Roman" w:cs="Times New Roman"/>
+          <w:sz w:val="24"/>
+          <w:szCs w:val="24"/>
+        </w:rPr>
+        <w:t>şirkətimiz</w:t>
+      </w:r>
+      <w:proofErr w:type="spellEnd"/>
+      <w:r>
+        <w:rPr>
+          <w:rFonts w:ascii="Times New Roman" w:eastAsia="Times New Roman" w:hAnsi="Times New Roman" w:cs="Times New Roman"/>
+          <w:sz w:val="24"/>
+          <w:szCs w:val="24"/>
+        </w:rPr>
+        <w:t xml:space="preserve">, </w:t>
+      </w:r>
+      <w:proofErr w:type="spellStart"/>
+      <w:r>
+        <w:rPr>
+          <w:rFonts w:ascii="Times New Roman" w:eastAsia="Times New Roman" w:hAnsi="Times New Roman" w:cs="Times New Roman"/>
+          <w:sz w:val="24"/>
+          <w:szCs w:val="24"/>
+        </w:rPr>
+        <w:t>müasir</w:t>
+      </w:r>
+      <w:proofErr w:type="spellEnd"/>
+      <w:r>
+        <w:rPr>
+          <w:rFonts w:ascii="Times New Roman" w:eastAsia="Times New Roman" w:hAnsi="Times New Roman" w:cs="Times New Roman"/>
+          <w:sz w:val="24"/>
+          <w:szCs w:val="24"/>
+        </w:rPr>
+        <w:t xml:space="preserve"> </w:t>
+      </w:r>
+      <w:proofErr w:type="spellStart"/>
+      <w:r>
+        <w:rPr>
+          <w:rFonts w:ascii="Times New Roman" w:eastAsia="Times New Roman" w:hAnsi="Times New Roman" w:cs="Times New Roman"/>
+          <w:sz w:val="24"/>
+          <w:szCs w:val="24"/>
+        </w:rPr>
+        <w:t>mühəndislik</w:t>
+      </w:r>
+      <w:proofErr w:type="spellEnd"/>
+      <w:r>
+        <w:rPr>
+          <w:rFonts w:ascii="Times New Roman" w:eastAsia="Times New Roman" w:hAnsi="Times New Roman" w:cs="Times New Roman"/>
+          <w:sz w:val="24"/>
+          <w:szCs w:val="24"/>
+        </w:rPr>
+        <w:t xml:space="preserve"> </w:t>
+      </w:r>
+      <w:proofErr w:type="spellStart"/>
+      <w:r>
+        <w:rPr>
+          <w:rFonts w:ascii="Times New Roman" w:eastAsia="Times New Roman" w:hAnsi="Times New Roman" w:cs="Times New Roman"/>
+          <w:sz w:val="24"/>
+          <w:szCs w:val="24"/>
+        </w:rPr>
+        <w:t>yanaşmaları</w:t>
+      </w:r>
+      <w:proofErr w:type="spellEnd"/>
+      <w:r>
+        <w:rPr>
+          <w:rFonts w:ascii="Times New Roman" w:eastAsia="Times New Roman" w:hAnsi="Times New Roman" w:cs="Times New Roman"/>
+          <w:sz w:val="24"/>
+          <w:szCs w:val="24"/>
+        </w:rPr>
+        <w:t xml:space="preserve">, </w:t>
+      </w:r>
+      <w:proofErr w:type="spellStart"/>
+      <w:r>
+        <w:rPr>
+          <w:rFonts w:ascii="Times New Roman" w:eastAsia="Times New Roman" w:hAnsi="Times New Roman" w:cs="Times New Roman"/>
+          <w:sz w:val="24"/>
+          <w:szCs w:val="24"/>
+        </w:rPr>
+        <w:t>qabaqcıl</w:t>
+      </w:r>
+      <w:proofErr w:type="spellEnd"/>
+      <w:r>
+        <w:rPr>
+          <w:rFonts w:ascii="Times New Roman" w:eastAsia="Times New Roman" w:hAnsi="Times New Roman" w:cs="Times New Roman"/>
+          <w:sz w:val="24"/>
+          <w:szCs w:val="24"/>
+        </w:rPr>
+        <w:t xml:space="preserve"> </w:t>
+      </w:r>
+      <w:proofErr w:type="spellStart"/>
+      <w:r>
+        <w:rPr>
+          <w:rFonts w:ascii="Times New Roman" w:eastAsia="Times New Roman" w:hAnsi="Times New Roman" w:cs="Times New Roman"/>
+          <w:sz w:val="24"/>
+          <w:szCs w:val="24"/>
+        </w:rPr>
+        <w:t>texnoloji</w:t>
+      </w:r>
+      <w:proofErr w:type="spellEnd"/>
+      <w:r>
+        <w:rPr>
+          <w:rFonts w:ascii="Times New Roman" w:eastAsia="Times New Roman" w:hAnsi="Times New Roman" w:cs="Times New Roman"/>
+          <w:sz w:val="24"/>
+          <w:szCs w:val="24"/>
+        </w:rPr>
+        <w:t xml:space="preserve"> </w:t>
+      </w:r>
+      <w:proofErr w:type="spellStart"/>
+      <w:r>
+        <w:rPr>
+          <w:rFonts w:ascii="Times New Roman" w:eastAsia="Times New Roman" w:hAnsi="Times New Roman" w:cs="Times New Roman"/>
+          <w:sz w:val="24"/>
+          <w:szCs w:val="24"/>
+        </w:rPr>
+        <w:t>həllər</w:t>
+      </w:r>
+      <w:proofErr w:type="spellEnd"/>
+      <w:r>
+        <w:rPr>
+          <w:rFonts w:ascii="Times New Roman" w:eastAsia="Times New Roman" w:hAnsi="Times New Roman" w:cs="Times New Roman"/>
+          <w:sz w:val="24"/>
+          <w:szCs w:val="24"/>
+        </w:rPr>
+        <w:t xml:space="preserve"> </w:t>
+      </w:r>
+      <w:proofErr w:type="spellStart"/>
+      <w:r>
+        <w:rPr>
+          <w:rFonts w:ascii="Times New Roman" w:eastAsia="Times New Roman" w:hAnsi="Times New Roman" w:cs="Times New Roman"/>
+          <w:sz w:val="24"/>
+          <w:szCs w:val="24"/>
+        </w:rPr>
+        <w:t>və</w:t>
+      </w:r>
+      <w:proofErr w:type="spellEnd"/>
+      <w:r>
+        <w:rPr>
+          <w:rFonts w:ascii="Times New Roman" w:eastAsia="Times New Roman" w:hAnsi="Times New Roman" w:cs="Times New Roman"/>
+          <w:sz w:val="24"/>
+          <w:szCs w:val="24"/>
+        </w:rPr>
+        <w:t xml:space="preserve"> </w:t>
+      </w:r>
+      <w:proofErr w:type="spellStart"/>
+      <w:r>
+        <w:rPr>
+          <w:rFonts w:ascii="Times New Roman" w:eastAsia="Times New Roman" w:hAnsi="Times New Roman" w:cs="Times New Roman"/>
+          <w:sz w:val="24"/>
+          <w:szCs w:val="24"/>
+        </w:rPr>
+        <w:t>strateji</w:t>
+      </w:r>
+      <w:proofErr w:type="spellEnd"/>
+      <w:r>
+        <w:rPr>
+          <w:rFonts w:ascii="Times New Roman" w:eastAsia="Times New Roman" w:hAnsi="Times New Roman" w:cs="Times New Roman"/>
+          <w:sz w:val="24"/>
+          <w:szCs w:val="24"/>
+        </w:rPr>
+        <w:t xml:space="preserve"> </w:t>
+      </w:r>
+      <w:proofErr w:type="spellStart"/>
+      <w:r>
+        <w:rPr>
+          <w:rFonts w:ascii="Times New Roman" w:eastAsia="Times New Roman" w:hAnsi="Times New Roman" w:cs="Times New Roman"/>
+          <w:sz w:val="24"/>
+          <w:szCs w:val="24"/>
+        </w:rPr>
+        <w:t>idarəetmə</w:t>
+      </w:r>
+      <w:proofErr w:type="spellEnd"/>
+      <w:r>
+        <w:rPr>
+          <w:rFonts w:ascii="Times New Roman" w:eastAsia="Times New Roman" w:hAnsi="Times New Roman" w:cs="Times New Roman"/>
+          <w:sz w:val="24"/>
+          <w:szCs w:val="24"/>
+        </w:rPr>
+        <w:t xml:space="preserve"> </w:t>
+      </w:r>
+      <w:proofErr w:type="spellStart"/>
+      <w:r>
+        <w:rPr>
+          <w:rFonts w:ascii="Times New Roman" w:eastAsia="Times New Roman" w:hAnsi="Times New Roman" w:cs="Times New Roman"/>
+          <w:sz w:val="24"/>
+          <w:szCs w:val="24"/>
+        </w:rPr>
+        <w:t>prinsiplərinə</w:t>
+      </w:r>
+      <w:proofErr w:type="spellEnd"/>
+      <w:r>
+        <w:rPr>
+          <w:rFonts w:ascii="Times New Roman" w:eastAsia="Times New Roman" w:hAnsi="Times New Roman" w:cs="Times New Roman"/>
+          <w:sz w:val="24"/>
+          <w:szCs w:val="24"/>
+        </w:rPr>
+        <w:t xml:space="preserve"> </w:t>
+      </w:r>
+      <w:proofErr w:type="spellStart"/>
+      <w:r>
+        <w:rPr>
+          <w:rFonts w:ascii="Times New Roman" w:eastAsia="Times New Roman" w:hAnsi="Times New Roman" w:cs="Times New Roman"/>
+          <w:sz w:val="24"/>
+          <w:szCs w:val="24"/>
+        </w:rPr>
+        <w:t>əsaslanaraq</w:t>
+      </w:r>
+      <w:proofErr w:type="spellEnd"/>
+      <w:r>
+        <w:rPr>
+          <w:rFonts w:ascii="Times New Roman" w:eastAsia="Times New Roman" w:hAnsi="Times New Roman" w:cs="Times New Roman"/>
+          <w:sz w:val="24"/>
+          <w:szCs w:val="24"/>
+        </w:rPr>
+        <w:t xml:space="preserve"> </w:t>
+      </w:r>
+      <w:proofErr w:type="spellStart"/>
+      <w:r>
+        <w:rPr>
+          <w:rFonts w:ascii="Times New Roman" w:eastAsia="Times New Roman" w:hAnsi="Times New Roman" w:cs="Times New Roman"/>
+          <w:sz w:val="24"/>
+          <w:szCs w:val="24"/>
+        </w:rPr>
+        <w:t>fəaliyyət</w:t>
+      </w:r>
+      <w:proofErr w:type="spellEnd"/>
+      <w:r>
+        <w:rPr>
+          <w:rFonts w:ascii="Times New Roman" w:eastAsia="Times New Roman" w:hAnsi="Times New Roman" w:cs="Times New Roman"/>
+          <w:sz w:val="24"/>
+          <w:szCs w:val="24"/>
+        </w:rPr>
+        <w:t xml:space="preserve"> </w:t>
+      </w:r>
+      <w:proofErr w:type="spellStart"/>
+      <w:r>
+        <w:rPr>
+          <w:rFonts w:ascii="Times New Roman" w:eastAsia="Times New Roman" w:hAnsi="Times New Roman" w:cs="Times New Roman"/>
+          <w:sz w:val="24"/>
+          <w:szCs w:val="24"/>
+        </w:rPr>
+        <w:t>göstərir</w:t>
+      </w:r>
+      <w:proofErr w:type="spellEnd"/>
+      <w:r>
+        <w:rPr>
+          <w:rFonts w:ascii="Times New Roman" w:eastAsia="Times New Roman" w:hAnsi="Times New Roman" w:cs="Times New Roman"/>
+          <w:sz w:val="24"/>
+          <w:szCs w:val="24"/>
+        </w:rPr>
+        <w:t xml:space="preserve">. </w:t>
+      </w:r>
+      <w:proofErr w:type="spellStart"/>
+      <w:r>
+        <w:rPr>
+          <w:rFonts w:ascii="Times New Roman" w:eastAsia="Times New Roman" w:hAnsi="Times New Roman" w:cs="Times New Roman"/>
+          <w:sz w:val="24"/>
+          <w:szCs w:val="24"/>
+        </w:rPr>
+        <w:t>Şirkətin</w:t>
+      </w:r>
+      <w:proofErr w:type="spellEnd"/>
+      <w:r>
+        <w:rPr>
+          <w:rFonts w:ascii="Times New Roman" w:eastAsia="Times New Roman" w:hAnsi="Times New Roman" w:cs="Times New Roman"/>
+          <w:sz w:val="24"/>
+          <w:szCs w:val="24"/>
+        </w:rPr>
+        <w:t xml:space="preserve"> </w:t>
+      </w:r>
+      <w:proofErr w:type="spellStart"/>
+      <w:r>
+        <w:rPr>
+          <w:rFonts w:ascii="Times New Roman" w:eastAsia="Times New Roman" w:hAnsi="Times New Roman" w:cs="Times New Roman"/>
+          <w:sz w:val="24"/>
+          <w:szCs w:val="24"/>
+        </w:rPr>
+        <w:t>əsas</w:t>
+      </w:r>
+      <w:proofErr w:type="spellEnd"/>
+      <w:r>
+        <w:rPr>
+          <w:rFonts w:ascii="Times New Roman" w:eastAsia="Times New Roman" w:hAnsi="Times New Roman" w:cs="Times New Roman"/>
+          <w:sz w:val="24"/>
+          <w:szCs w:val="24"/>
+        </w:rPr>
+        <w:t xml:space="preserve"> </w:t>
+      </w:r>
+      <w:proofErr w:type="spellStart"/>
+      <w:r>
+        <w:rPr>
+          <w:rFonts w:ascii="Times New Roman" w:eastAsia="Times New Roman" w:hAnsi="Times New Roman" w:cs="Times New Roman"/>
+          <w:sz w:val="24"/>
+          <w:szCs w:val="24"/>
+        </w:rPr>
+        <w:t>missiyalarından</w:t>
+      </w:r>
+      <w:proofErr w:type="spellEnd"/>
+      <w:r>
+        <w:rPr>
+          <w:rFonts w:ascii="Times New Roman" w:eastAsia="Times New Roman" w:hAnsi="Times New Roman" w:cs="Times New Roman"/>
+          <w:sz w:val="24"/>
+          <w:szCs w:val="24"/>
+        </w:rPr>
+        <w:t xml:space="preserve"> </w:t>
+      </w:r>
+      <w:proofErr w:type="spellStart"/>
+      <w:r>
+        <w:rPr>
+          <w:rFonts w:ascii="Times New Roman" w:eastAsia="Times New Roman" w:hAnsi="Times New Roman" w:cs="Times New Roman"/>
+          <w:sz w:val="24"/>
+          <w:szCs w:val="24"/>
+        </w:rPr>
+        <w:t>biri</w:t>
+      </w:r>
+      <w:proofErr w:type="spellEnd"/>
+      <w:r>
+        <w:rPr>
+          <w:rFonts w:ascii="Times New Roman" w:eastAsia="Times New Roman" w:hAnsi="Times New Roman" w:cs="Times New Roman"/>
+          <w:sz w:val="24"/>
+          <w:szCs w:val="24"/>
+        </w:rPr>
+        <w:t xml:space="preserve"> - </w:t>
+      </w:r>
+      <w:proofErr w:type="spellStart"/>
+      <w:r>
+        <w:rPr>
+          <w:rFonts w:ascii="Times New Roman" w:eastAsia="Times New Roman" w:hAnsi="Times New Roman" w:cs="Times New Roman"/>
+          <w:sz w:val="24"/>
+          <w:szCs w:val="24"/>
+        </w:rPr>
+        <w:t>işğaldan</w:t>
+      </w:r>
+      <w:proofErr w:type="spellEnd"/>
+      <w:r>
+        <w:rPr>
+          <w:rFonts w:ascii="Times New Roman" w:eastAsia="Times New Roman" w:hAnsi="Times New Roman" w:cs="Times New Roman"/>
+          <w:sz w:val="24"/>
+          <w:szCs w:val="24"/>
+        </w:rPr>
+        <w:t xml:space="preserve"> </w:t>
+      </w:r>
+      <w:proofErr w:type="spellStart"/>
+      <w:r>
+        <w:rPr>
+          <w:rFonts w:ascii="Times New Roman" w:eastAsia="Times New Roman" w:hAnsi="Times New Roman" w:cs="Times New Roman"/>
+          <w:sz w:val="24"/>
+          <w:szCs w:val="24"/>
+        </w:rPr>
+        <w:t>azad</w:t>
+      </w:r>
+      <w:proofErr w:type="spellEnd"/>
+      <w:r>
+        <w:rPr>
+          <w:rFonts w:ascii="Times New Roman" w:eastAsia="Times New Roman" w:hAnsi="Times New Roman" w:cs="Times New Roman"/>
+          <w:sz w:val="24"/>
+          <w:szCs w:val="24"/>
+        </w:rPr>
+        <w:t xml:space="preserve"> </w:t>
+      </w:r>
+      <w:proofErr w:type="spellStart"/>
+      <w:r>
+        <w:rPr>
+          <w:rFonts w:ascii="Times New Roman" w:eastAsia="Times New Roman" w:hAnsi="Times New Roman" w:cs="Times New Roman"/>
+          <w:sz w:val="24"/>
+          <w:szCs w:val="24"/>
+        </w:rPr>
+        <w:t>olunmuş</w:t>
+      </w:r>
+      <w:proofErr w:type="spellEnd"/>
+      <w:r>
+        <w:rPr>
+          <w:rFonts w:ascii="Times New Roman" w:eastAsia="Times New Roman" w:hAnsi="Times New Roman" w:cs="Times New Roman"/>
+          <w:sz w:val="24"/>
+          <w:szCs w:val="24"/>
+        </w:rPr>
+        <w:t xml:space="preserve"> </w:t>
+      </w:r>
+      <w:proofErr w:type="spellStart"/>
+      <w:r>
+        <w:rPr>
+          <w:rFonts w:ascii="Times New Roman" w:eastAsia="Times New Roman" w:hAnsi="Times New Roman" w:cs="Times New Roman"/>
+          <w:sz w:val="24"/>
+          <w:szCs w:val="24"/>
+        </w:rPr>
+        <w:t>ərazilərdə</w:t>
+      </w:r>
+      <w:proofErr w:type="spellEnd"/>
+      <w:r>
+        <w:rPr>
+          <w:rFonts w:ascii="Times New Roman" w:eastAsia="Times New Roman" w:hAnsi="Times New Roman" w:cs="Times New Roman"/>
+          <w:sz w:val="24"/>
+          <w:szCs w:val="24"/>
+        </w:rPr>
+        <w:t xml:space="preserve"> </w:t>
+      </w:r>
+      <w:proofErr w:type="spellStart"/>
+      <w:r>
+        <w:rPr>
+          <w:rFonts w:ascii="Times New Roman" w:eastAsia="Times New Roman" w:hAnsi="Times New Roman" w:cs="Times New Roman"/>
+          <w:sz w:val="24"/>
+          <w:szCs w:val="24"/>
+        </w:rPr>
+        <w:t>infrastrukturun</w:t>
+      </w:r>
+      <w:proofErr w:type="spellEnd"/>
+      <w:r>
+        <w:rPr>
+          <w:rFonts w:ascii="Times New Roman" w:eastAsia="Times New Roman" w:hAnsi="Times New Roman" w:cs="Times New Roman"/>
+          <w:sz w:val="24"/>
+          <w:szCs w:val="24"/>
+        </w:rPr>
+        <w:t xml:space="preserve"> </w:t>
+      </w:r>
+      <w:proofErr w:type="spellStart"/>
+      <w:r>
+        <w:rPr>
+          <w:rFonts w:ascii="Times New Roman" w:eastAsia="Times New Roman" w:hAnsi="Times New Roman" w:cs="Times New Roman"/>
+          <w:sz w:val="24"/>
+          <w:szCs w:val="24"/>
+        </w:rPr>
+        <w:t>təkmilləşdirilməsi</w:t>
+      </w:r>
+      <w:proofErr w:type="spellEnd"/>
+      <w:r>
+        <w:rPr>
+          <w:rFonts w:ascii="Times New Roman" w:eastAsia="Times New Roman" w:hAnsi="Times New Roman" w:cs="Times New Roman"/>
+          <w:sz w:val="24"/>
+          <w:szCs w:val="24"/>
+        </w:rPr>
+        <w:t xml:space="preserve"> </w:t>
+      </w:r>
+      <w:proofErr w:type="spellStart"/>
+      <w:r>
+        <w:rPr>
+          <w:rFonts w:ascii="Times New Roman" w:eastAsia="Times New Roman" w:hAnsi="Times New Roman" w:cs="Times New Roman"/>
+          <w:sz w:val="24"/>
+          <w:szCs w:val="24"/>
+        </w:rPr>
+        <w:t>və</w:t>
+      </w:r>
+      <w:proofErr w:type="spellEnd"/>
+      <w:r>
+        <w:rPr>
+          <w:rFonts w:ascii="Times New Roman" w:eastAsia="Times New Roman" w:hAnsi="Times New Roman" w:cs="Times New Roman"/>
+          <w:sz w:val="24"/>
+          <w:szCs w:val="24"/>
+        </w:rPr>
+        <w:t xml:space="preserve"> </w:t>
+      </w:r>
+      <w:proofErr w:type="spellStart"/>
+      <w:r>
+        <w:rPr>
+          <w:rFonts w:ascii="Times New Roman" w:eastAsia="Times New Roman" w:hAnsi="Times New Roman" w:cs="Times New Roman"/>
+          <w:sz w:val="24"/>
+          <w:szCs w:val="24"/>
+        </w:rPr>
+        <w:t>bərpasıdır</w:t>
+      </w:r>
+      <w:proofErr w:type="spellEnd"/>
+      <w:r>
+        <w:rPr>
+          <w:rFonts w:ascii="Times New Roman" w:eastAsia="Times New Roman" w:hAnsi="Times New Roman" w:cs="Times New Roman"/>
+          <w:sz w:val="24"/>
+          <w:szCs w:val="24"/>
+        </w:rPr>
+        <w:t>.</w:t>
+      </w:r>
+      <w:r>
+        <w:rPr>
+          <w:rFonts w:ascii="Times New Roman" w:eastAsia="Times New Roman" w:hAnsi="Times New Roman" w:cs="Times New Roman"/>
+          <w:sz w:val="24"/>
+          <w:szCs w:val="24"/>
+        </w:rPr>
+        <w:cr/>
+        <w:t xml:space="preserve">Bu </w:t>
+      </w:r>
+      <w:proofErr w:type="spellStart"/>
+      <w:r>
+        <w:rPr>
+          <w:rFonts w:ascii="Times New Roman" w:eastAsia="Times New Roman" w:hAnsi="Times New Roman" w:cs="Times New Roman"/>
+          <w:sz w:val="24"/>
+          <w:szCs w:val="24"/>
+        </w:rPr>
+        <w:t>istiqamətdə</w:t>
+      </w:r>
+      <w:proofErr w:type="spellEnd"/>
+      <w:r>
+        <w:rPr>
+          <w:rFonts w:ascii="Times New Roman" w:eastAsia="Times New Roman" w:hAnsi="Times New Roman" w:cs="Times New Roman"/>
+          <w:sz w:val="24"/>
+          <w:szCs w:val="24"/>
+        </w:rPr>
+        <w:t xml:space="preserve"> </w:t>
+      </w:r>
+      <w:proofErr w:type="spellStart"/>
+      <w:r>
+        <w:rPr>
+          <w:rFonts w:ascii="Times New Roman" w:eastAsia="Times New Roman" w:hAnsi="Times New Roman" w:cs="Times New Roman"/>
+          <w:sz w:val="24"/>
+          <w:szCs w:val="24"/>
+        </w:rPr>
+        <w:t>fəaliyyətimiz</w:t>
+      </w:r>
+      <w:proofErr w:type="spellEnd"/>
+      <w:r>
+        <w:rPr>
+          <w:rFonts w:ascii="Times New Roman" w:eastAsia="Times New Roman" w:hAnsi="Times New Roman" w:cs="Times New Roman"/>
+          <w:sz w:val="24"/>
+          <w:szCs w:val="24"/>
+        </w:rPr>
+        <w:t xml:space="preserve"> </w:t>
+      </w:r>
+      <w:proofErr w:type="spellStart"/>
+      <w:r>
+        <w:rPr>
+          <w:rFonts w:ascii="Times New Roman" w:eastAsia="Times New Roman" w:hAnsi="Times New Roman" w:cs="Times New Roman"/>
+          <w:sz w:val="24"/>
+          <w:szCs w:val="24"/>
+        </w:rPr>
+        <w:t>urbanizasiya</w:t>
+      </w:r>
+      <w:proofErr w:type="spellEnd"/>
+      <w:r>
+        <w:rPr>
+          <w:rFonts w:ascii="Times New Roman" w:eastAsia="Times New Roman" w:hAnsi="Times New Roman" w:cs="Times New Roman"/>
+          <w:sz w:val="24"/>
+          <w:szCs w:val="24"/>
+        </w:rPr>
+        <w:t xml:space="preserve">, </w:t>
+      </w:r>
+      <w:proofErr w:type="spellStart"/>
+      <w:r>
+        <w:rPr>
+          <w:rFonts w:ascii="Times New Roman" w:eastAsia="Times New Roman" w:hAnsi="Times New Roman" w:cs="Times New Roman"/>
+          <w:sz w:val="24"/>
+          <w:szCs w:val="24"/>
+        </w:rPr>
+        <w:t>infrastruktur</w:t>
+      </w:r>
+      <w:proofErr w:type="spellEnd"/>
+      <w:r>
+        <w:rPr>
+          <w:rFonts w:ascii="Times New Roman" w:eastAsia="Times New Roman" w:hAnsi="Times New Roman" w:cs="Times New Roman"/>
+          <w:sz w:val="24"/>
+          <w:szCs w:val="24"/>
+        </w:rPr>
+        <w:t xml:space="preserve"> </w:t>
+      </w:r>
+      <w:proofErr w:type="spellStart"/>
+      <w:r>
+        <w:rPr>
+          <w:rFonts w:ascii="Times New Roman" w:eastAsia="Times New Roman" w:hAnsi="Times New Roman" w:cs="Times New Roman"/>
+          <w:sz w:val="24"/>
+          <w:szCs w:val="24"/>
+        </w:rPr>
+        <w:t>mühəndisliyi</w:t>
+      </w:r>
+      <w:proofErr w:type="spellEnd"/>
+      <w:r>
+        <w:rPr>
+          <w:rFonts w:ascii="Times New Roman" w:eastAsia="Times New Roman" w:hAnsi="Times New Roman" w:cs="Times New Roman"/>
+          <w:sz w:val="24"/>
+          <w:szCs w:val="24"/>
+        </w:rPr>
+        <w:t xml:space="preserve">, </w:t>
+      </w:r>
+      <w:proofErr w:type="spellStart"/>
+      <w:r>
+        <w:rPr>
+          <w:rFonts w:ascii="Times New Roman" w:eastAsia="Times New Roman" w:hAnsi="Times New Roman" w:cs="Times New Roman"/>
+          <w:sz w:val="24"/>
+          <w:szCs w:val="24"/>
+        </w:rPr>
+        <w:t>tikinti</w:t>
+      </w:r>
+      <w:proofErr w:type="spellEnd"/>
+      <w:r>
+        <w:rPr>
+          <w:rFonts w:ascii="Times New Roman" w:eastAsia="Times New Roman" w:hAnsi="Times New Roman" w:cs="Times New Roman"/>
+          <w:sz w:val="24"/>
+          <w:szCs w:val="24"/>
+        </w:rPr>
+        <w:t xml:space="preserve"> </w:t>
+      </w:r>
+      <w:proofErr w:type="spellStart"/>
+      <w:r>
+        <w:rPr>
+          <w:rFonts w:ascii="Times New Roman" w:eastAsia="Times New Roman" w:hAnsi="Times New Roman" w:cs="Times New Roman"/>
+          <w:sz w:val="24"/>
+          <w:szCs w:val="24"/>
+        </w:rPr>
+        <w:t>menecmenti</w:t>
+      </w:r>
+      <w:proofErr w:type="spellEnd"/>
+      <w:r>
+        <w:rPr>
+          <w:rFonts w:ascii="Times New Roman" w:eastAsia="Times New Roman" w:hAnsi="Times New Roman" w:cs="Times New Roman"/>
+          <w:sz w:val="24"/>
+          <w:szCs w:val="24"/>
+        </w:rPr>
+        <w:t xml:space="preserve"> </w:t>
+      </w:r>
+      <w:proofErr w:type="spellStart"/>
+      <w:r>
+        <w:rPr>
+          <w:rFonts w:ascii="Times New Roman" w:eastAsia="Times New Roman" w:hAnsi="Times New Roman" w:cs="Times New Roman"/>
+          <w:sz w:val="24"/>
+          <w:szCs w:val="24"/>
+        </w:rPr>
+        <w:t>və</w:t>
+      </w:r>
+      <w:proofErr w:type="spellEnd"/>
+      <w:r>
+        <w:rPr>
+          <w:rFonts w:ascii="Times New Roman" w:eastAsia="Times New Roman" w:hAnsi="Times New Roman" w:cs="Times New Roman"/>
+          <w:sz w:val="24"/>
+          <w:szCs w:val="24"/>
+        </w:rPr>
+        <w:t xml:space="preserve"> </w:t>
+      </w:r>
+      <w:proofErr w:type="spellStart"/>
+      <w:r>
+        <w:rPr>
+          <w:rFonts w:ascii="Times New Roman" w:eastAsia="Times New Roman" w:hAnsi="Times New Roman" w:cs="Times New Roman"/>
+          <w:sz w:val="24"/>
+          <w:szCs w:val="24"/>
+        </w:rPr>
+        <w:t>dayanıqlı</w:t>
+      </w:r>
+      <w:proofErr w:type="spellEnd"/>
+      <w:r>
+        <w:rPr>
+          <w:rFonts w:ascii="Times New Roman" w:eastAsia="Times New Roman" w:hAnsi="Times New Roman" w:cs="Times New Roman"/>
+          <w:sz w:val="24"/>
+          <w:szCs w:val="24"/>
+        </w:rPr>
+        <w:t xml:space="preserve"> </w:t>
+      </w:r>
+      <w:proofErr w:type="spellStart"/>
+      <w:r>
+        <w:rPr>
+          <w:rFonts w:ascii="Times New Roman" w:eastAsia="Times New Roman" w:hAnsi="Times New Roman" w:cs="Times New Roman"/>
+          <w:sz w:val="24"/>
+          <w:szCs w:val="24"/>
+        </w:rPr>
+        <w:t>inkişaf</w:t>
+      </w:r>
+      <w:proofErr w:type="spellEnd"/>
+      <w:r>
+        <w:rPr>
+          <w:rFonts w:ascii="Times New Roman" w:eastAsia="Times New Roman" w:hAnsi="Times New Roman" w:cs="Times New Roman"/>
+          <w:sz w:val="24"/>
+          <w:szCs w:val="24"/>
+        </w:rPr>
+        <w:t xml:space="preserve"> </w:t>
+      </w:r>
+      <w:proofErr w:type="spellStart"/>
+      <w:r>
+        <w:rPr>
+          <w:rFonts w:ascii="Times New Roman" w:eastAsia="Times New Roman" w:hAnsi="Times New Roman" w:cs="Times New Roman"/>
+          <w:sz w:val="24"/>
+          <w:szCs w:val="24"/>
+        </w:rPr>
+        <w:t>prinsiplərinə</w:t>
+      </w:r>
+      <w:proofErr w:type="spellEnd"/>
+      <w:r>
+        <w:rPr>
+          <w:rFonts w:ascii="Times New Roman" w:eastAsia="Times New Roman" w:hAnsi="Times New Roman" w:cs="Times New Roman"/>
+          <w:sz w:val="24"/>
+          <w:szCs w:val="24"/>
+        </w:rPr>
+        <w:t xml:space="preserve"> </w:t>
+      </w:r>
+      <w:proofErr w:type="spellStart"/>
+      <w:r>
+        <w:rPr>
+          <w:rFonts w:ascii="Times New Roman" w:eastAsia="Times New Roman" w:hAnsi="Times New Roman" w:cs="Times New Roman"/>
+          <w:sz w:val="24"/>
+          <w:szCs w:val="24"/>
+        </w:rPr>
+        <w:t>əsaslanır</w:t>
+      </w:r>
+      <w:proofErr w:type="spellEnd"/>
+      <w:r>
+        <w:rPr>
+          <w:rFonts w:ascii="Times New Roman" w:eastAsia="Times New Roman" w:hAnsi="Times New Roman" w:cs="Times New Roman"/>
+          <w:sz w:val="24"/>
+          <w:szCs w:val="24"/>
+        </w:rPr>
+        <w:t>.</w:t>
+      </w:r>
+      <w:r>
+        <w:rPr>
+          <w:rFonts w:ascii="Times New Roman" w:eastAsia="Times New Roman" w:hAnsi="Times New Roman" w:cs="Times New Roman"/>
+          <w:sz w:val="24"/>
+          <w:szCs w:val="24"/>
+        </w:rPr>
+        <w:cr/>
+      </w:r>
+      <w:proofErr w:type="spellStart"/>
+      <w:r>
+        <w:rPr>
+          <w:rFonts w:ascii="Times New Roman" w:eastAsia="Times New Roman" w:hAnsi="Times New Roman" w:cs="Times New Roman"/>
+          <w:sz w:val="24"/>
+          <w:szCs w:val="24"/>
+        </w:rPr>
+        <w:t>Şirkətimiz</w:t>
+      </w:r>
+      <w:proofErr w:type="spellEnd"/>
+      <w:r>
+        <w:rPr>
+          <w:rFonts w:ascii="Times New Roman" w:eastAsia="Times New Roman" w:hAnsi="Times New Roman" w:cs="Times New Roman"/>
+          <w:sz w:val="24"/>
+          <w:szCs w:val="24"/>
+        </w:rPr>
+        <w:t xml:space="preserve"> </w:t>
+      </w:r>
+      <w:proofErr w:type="spellStart"/>
+      <w:r>
+        <w:rPr>
+          <w:rFonts w:ascii="Times New Roman" w:eastAsia="Times New Roman" w:hAnsi="Times New Roman" w:cs="Times New Roman"/>
+          <w:sz w:val="24"/>
+          <w:szCs w:val="24"/>
+        </w:rPr>
+        <w:t>bu</w:t>
+      </w:r>
+      <w:proofErr w:type="spellEnd"/>
+      <w:r>
+        <w:rPr>
+          <w:rFonts w:ascii="Times New Roman" w:eastAsia="Times New Roman" w:hAnsi="Times New Roman" w:cs="Times New Roman"/>
+          <w:sz w:val="24"/>
+          <w:szCs w:val="24"/>
+        </w:rPr>
+        <w:t xml:space="preserve"> </w:t>
+      </w:r>
+      <w:proofErr w:type="spellStart"/>
+      <w:r>
+        <w:rPr>
+          <w:rFonts w:ascii="Times New Roman" w:eastAsia="Times New Roman" w:hAnsi="Times New Roman" w:cs="Times New Roman"/>
+          <w:sz w:val="24"/>
+          <w:szCs w:val="24"/>
+        </w:rPr>
+        <w:t>ərazilərdə</w:t>
+      </w:r>
+      <w:proofErr w:type="spellEnd"/>
+      <w:r>
+        <w:rPr>
+          <w:rFonts w:ascii="Times New Roman" w:eastAsia="Times New Roman" w:hAnsi="Times New Roman" w:cs="Times New Roman"/>
+          <w:sz w:val="24"/>
+          <w:szCs w:val="24"/>
+        </w:rPr>
+        <w:t xml:space="preserve"> </w:t>
+      </w:r>
+      <w:proofErr w:type="spellStart"/>
+      <w:r>
+        <w:rPr>
+          <w:rFonts w:ascii="Times New Roman" w:eastAsia="Times New Roman" w:hAnsi="Times New Roman" w:cs="Times New Roman"/>
+          <w:sz w:val="24"/>
+          <w:szCs w:val="24"/>
+        </w:rPr>
+        <w:t>enerji</w:t>
+      </w:r>
+      <w:proofErr w:type="spellEnd"/>
+      <w:r>
+        <w:rPr>
+          <w:rFonts w:ascii="Times New Roman" w:eastAsia="Times New Roman" w:hAnsi="Times New Roman" w:cs="Times New Roman"/>
+          <w:sz w:val="24"/>
+          <w:szCs w:val="24"/>
+        </w:rPr>
+        <w:t xml:space="preserve">, </w:t>
+      </w:r>
+      <w:proofErr w:type="spellStart"/>
+      <w:r>
+        <w:rPr>
+          <w:rFonts w:ascii="Times New Roman" w:eastAsia="Times New Roman" w:hAnsi="Times New Roman" w:cs="Times New Roman"/>
+          <w:sz w:val="24"/>
+          <w:szCs w:val="24"/>
+        </w:rPr>
+        <w:t>su</w:t>
+      </w:r>
+      <w:proofErr w:type="spellEnd"/>
+      <w:r>
+        <w:rPr>
+          <w:rFonts w:ascii="Times New Roman" w:eastAsia="Times New Roman" w:hAnsi="Times New Roman" w:cs="Times New Roman"/>
+          <w:sz w:val="24"/>
+          <w:szCs w:val="24"/>
+        </w:rPr>
+        <w:t xml:space="preserve">, </w:t>
+      </w:r>
+      <w:proofErr w:type="spellStart"/>
+      <w:r>
+        <w:rPr>
+          <w:rFonts w:ascii="Times New Roman" w:eastAsia="Times New Roman" w:hAnsi="Times New Roman" w:cs="Times New Roman"/>
+          <w:sz w:val="24"/>
+          <w:szCs w:val="24"/>
+        </w:rPr>
+        <w:t>rabitə</w:t>
+      </w:r>
+      <w:proofErr w:type="spellEnd"/>
+      <w:r>
+        <w:rPr>
+          <w:rFonts w:ascii="Times New Roman" w:eastAsia="Times New Roman" w:hAnsi="Times New Roman" w:cs="Times New Roman"/>
+          <w:sz w:val="24"/>
+          <w:szCs w:val="24"/>
+        </w:rPr>
+        <w:t xml:space="preserve"> </w:t>
+      </w:r>
+      <w:proofErr w:type="spellStart"/>
+      <w:r>
+        <w:rPr>
+          <w:rFonts w:ascii="Times New Roman" w:eastAsia="Times New Roman" w:hAnsi="Times New Roman" w:cs="Times New Roman"/>
+          <w:sz w:val="24"/>
+          <w:szCs w:val="24"/>
+        </w:rPr>
+        <w:t>və</w:t>
+      </w:r>
+      <w:proofErr w:type="spellEnd"/>
+      <w:r>
+        <w:rPr>
+          <w:rFonts w:ascii="Times New Roman" w:eastAsia="Times New Roman" w:hAnsi="Times New Roman" w:cs="Times New Roman"/>
+          <w:sz w:val="24"/>
+          <w:szCs w:val="24"/>
+        </w:rPr>
+        <w:t xml:space="preserve"> </w:t>
+      </w:r>
+      <w:proofErr w:type="spellStart"/>
+      <w:r>
+        <w:rPr>
+          <w:rFonts w:ascii="Times New Roman" w:eastAsia="Times New Roman" w:hAnsi="Times New Roman" w:cs="Times New Roman"/>
+          <w:sz w:val="24"/>
+          <w:szCs w:val="24"/>
+        </w:rPr>
+        <w:t>sosial</w:t>
+      </w:r>
+      <w:proofErr w:type="spellEnd"/>
+      <w:r>
+        <w:rPr>
+          <w:rFonts w:ascii="Times New Roman" w:eastAsia="Times New Roman" w:hAnsi="Times New Roman" w:cs="Times New Roman"/>
+          <w:sz w:val="24"/>
+          <w:szCs w:val="24"/>
+        </w:rPr>
+        <w:t xml:space="preserve"> </w:t>
+      </w:r>
+      <w:proofErr w:type="spellStart"/>
+      <w:r>
+        <w:rPr>
+          <w:rFonts w:ascii="Times New Roman" w:eastAsia="Times New Roman" w:hAnsi="Times New Roman" w:cs="Times New Roman"/>
+          <w:sz w:val="24"/>
+          <w:szCs w:val="24"/>
+        </w:rPr>
+        <w:t>infrastruktur</w:t>
+      </w:r>
+      <w:proofErr w:type="spellEnd"/>
+      <w:r>
+        <w:rPr>
+          <w:rFonts w:ascii="Times New Roman" w:eastAsia="Times New Roman" w:hAnsi="Times New Roman" w:cs="Times New Roman"/>
+          <w:sz w:val="24"/>
+          <w:szCs w:val="24"/>
+        </w:rPr>
+        <w:t xml:space="preserve"> </w:t>
+      </w:r>
+      <w:proofErr w:type="spellStart"/>
+      <w:r>
+        <w:rPr>
+          <w:rFonts w:ascii="Times New Roman" w:eastAsia="Times New Roman" w:hAnsi="Times New Roman" w:cs="Times New Roman"/>
+          <w:sz w:val="24"/>
+          <w:szCs w:val="24"/>
+        </w:rPr>
+        <w:t>komponentlərinin</w:t>
+      </w:r>
+      <w:proofErr w:type="spellEnd"/>
+      <w:r>
+        <w:rPr>
+          <w:rFonts w:ascii="Times New Roman" w:eastAsia="Times New Roman" w:hAnsi="Times New Roman" w:cs="Times New Roman"/>
+          <w:sz w:val="24"/>
+          <w:szCs w:val="24"/>
+        </w:rPr>
+        <w:t xml:space="preserve"> </w:t>
+      </w:r>
+      <w:proofErr w:type="spellStart"/>
+      <w:r>
+        <w:rPr>
+          <w:rFonts w:ascii="Times New Roman" w:eastAsia="Times New Roman" w:hAnsi="Times New Roman" w:cs="Times New Roman"/>
+          <w:sz w:val="24"/>
+          <w:szCs w:val="24"/>
+        </w:rPr>
+        <w:t>yenidən</w:t>
+      </w:r>
+      <w:proofErr w:type="spellEnd"/>
+      <w:r>
+        <w:rPr>
+          <w:rFonts w:ascii="Times New Roman" w:eastAsia="Times New Roman" w:hAnsi="Times New Roman" w:cs="Times New Roman"/>
+          <w:sz w:val="24"/>
+          <w:szCs w:val="24"/>
+        </w:rPr>
+        <w:t xml:space="preserve"> </w:t>
+      </w:r>
+      <w:proofErr w:type="spellStart"/>
+      <w:r>
+        <w:rPr>
+          <w:rFonts w:ascii="Times New Roman" w:eastAsia="Times New Roman" w:hAnsi="Times New Roman" w:cs="Times New Roman"/>
+          <w:sz w:val="24"/>
+          <w:szCs w:val="24"/>
+        </w:rPr>
+        <w:t>qurulması</w:t>
+      </w:r>
+      <w:proofErr w:type="spellEnd"/>
+      <w:r>
+        <w:rPr>
+          <w:rFonts w:ascii="Times New Roman" w:eastAsia="Times New Roman" w:hAnsi="Times New Roman" w:cs="Times New Roman"/>
+          <w:sz w:val="24"/>
+          <w:szCs w:val="24"/>
+        </w:rPr>
+        <w:t xml:space="preserve"> </w:t>
+      </w:r>
+      <w:proofErr w:type="spellStart"/>
+      <w:r>
+        <w:rPr>
+          <w:rFonts w:ascii="Times New Roman" w:eastAsia="Times New Roman" w:hAnsi="Times New Roman" w:cs="Times New Roman"/>
+          <w:sz w:val="24"/>
+          <w:szCs w:val="24"/>
+        </w:rPr>
+        <w:t>və</w:t>
+      </w:r>
+      <w:proofErr w:type="spellEnd"/>
+      <w:r>
+        <w:rPr>
+          <w:rFonts w:ascii="Times New Roman" w:eastAsia="Times New Roman" w:hAnsi="Times New Roman" w:cs="Times New Roman"/>
+          <w:sz w:val="24"/>
+          <w:szCs w:val="24"/>
+        </w:rPr>
+        <w:t xml:space="preserve"> </w:t>
+      </w:r>
+      <w:proofErr w:type="spellStart"/>
+      <w:r>
+        <w:rPr>
+          <w:rFonts w:ascii="Times New Roman" w:eastAsia="Times New Roman" w:hAnsi="Times New Roman" w:cs="Times New Roman"/>
+          <w:sz w:val="24"/>
+          <w:szCs w:val="24"/>
+        </w:rPr>
+        <w:t>modernləşdirilməsi</w:t>
+      </w:r>
+      <w:proofErr w:type="spellEnd"/>
+      <w:r>
+        <w:rPr>
+          <w:rFonts w:ascii="Times New Roman" w:eastAsia="Times New Roman" w:hAnsi="Times New Roman" w:cs="Times New Roman"/>
+          <w:sz w:val="24"/>
+          <w:szCs w:val="24"/>
+        </w:rPr>
+        <w:t xml:space="preserve"> </w:t>
+      </w:r>
+      <w:proofErr w:type="spellStart"/>
+      <w:r>
+        <w:rPr>
+          <w:rFonts w:ascii="Times New Roman" w:eastAsia="Times New Roman" w:hAnsi="Times New Roman" w:cs="Times New Roman"/>
+          <w:sz w:val="24"/>
+          <w:szCs w:val="24"/>
+        </w:rPr>
+        <w:t>üzrə</w:t>
+      </w:r>
+      <w:proofErr w:type="spellEnd"/>
+      <w:r>
+        <w:rPr>
+          <w:rFonts w:ascii="Times New Roman" w:eastAsia="Times New Roman" w:hAnsi="Times New Roman" w:cs="Times New Roman"/>
+          <w:sz w:val="24"/>
+          <w:szCs w:val="24"/>
+        </w:rPr>
+        <w:t xml:space="preserve"> </w:t>
+      </w:r>
+      <w:proofErr w:type="spellStart"/>
+      <w:r>
+        <w:rPr>
+          <w:rFonts w:ascii="Times New Roman" w:eastAsia="Times New Roman" w:hAnsi="Times New Roman" w:cs="Times New Roman"/>
+          <w:sz w:val="24"/>
+          <w:szCs w:val="24"/>
+        </w:rPr>
+        <w:t>kompleks</w:t>
+      </w:r>
+      <w:proofErr w:type="spellEnd"/>
+      <w:r>
+        <w:rPr>
+          <w:rFonts w:ascii="Times New Roman" w:eastAsia="Times New Roman" w:hAnsi="Times New Roman" w:cs="Times New Roman"/>
+          <w:sz w:val="24"/>
+          <w:szCs w:val="24"/>
+        </w:rPr>
+        <w:t xml:space="preserve"> </w:t>
+      </w:r>
+      <w:proofErr w:type="spellStart"/>
+      <w:r>
+        <w:rPr>
+          <w:rFonts w:ascii="Times New Roman" w:eastAsia="Times New Roman" w:hAnsi="Times New Roman" w:cs="Times New Roman"/>
+          <w:sz w:val="24"/>
+          <w:szCs w:val="24"/>
+        </w:rPr>
+        <w:t>yanaşma</w:t>
+      </w:r>
+      <w:proofErr w:type="spellEnd"/>
+      <w:r>
+        <w:rPr>
+          <w:rFonts w:ascii="Times New Roman" w:eastAsia="Times New Roman" w:hAnsi="Times New Roman" w:cs="Times New Roman"/>
+          <w:sz w:val="24"/>
+          <w:szCs w:val="24"/>
+        </w:rPr>
+        <w:t xml:space="preserve"> </w:t>
+      </w:r>
+      <w:proofErr w:type="spellStart"/>
+      <w:r>
+        <w:rPr>
+          <w:rFonts w:ascii="Times New Roman" w:eastAsia="Times New Roman" w:hAnsi="Times New Roman" w:cs="Times New Roman"/>
+          <w:sz w:val="24"/>
+          <w:szCs w:val="24"/>
+        </w:rPr>
+        <w:t>tətbiq</w:t>
+      </w:r>
+      <w:proofErr w:type="spellEnd"/>
+      <w:r>
+        <w:rPr>
+          <w:rFonts w:ascii="Times New Roman" w:eastAsia="Times New Roman" w:hAnsi="Times New Roman" w:cs="Times New Roman"/>
+          <w:sz w:val="24"/>
+          <w:szCs w:val="24"/>
+        </w:rPr>
+        <w:t xml:space="preserve"> </w:t>
+      </w:r>
+      <w:proofErr w:type="spellStart"/>
+      <w:r>
+        <w:rPr>
+          <w:rFonts w:ascii="Times New Roman" w:eastAsia="Times New Roman" w:hAnsi="Times New Roman" w:cs="Times New Roman"/>
+          <w:sz w:val="24"/>
+          <w:szCs w:val="24"/>
+        </w:rPr>
+        <w:t>edir</w:t>
+      </w:r>
+      <w:proofErr w:type="spellEnd"/>
+      <w:r>
+        <w:rPr>
+          <w:rFonts w:ascii="Times New Roman" w:eastAsia="Times New Roman" w:hAnsi="Times New Roman" w:cs="Times New Roman"/>
+          <w:sz w:val="24"/>
+          <w:szCs w:val="24"/>
+        </w:rPr>
+        <w:t xml:space="preserve">. </w:t>
+      </w:r>
+      <w:proofErr w:type="spellStart"/>
+      <w:r>
+        <w:rPr>
+          <w:rFonts w:ascii="Times New Roman" w:eastAsia="Times New Roman" w:hAnsi="Times New Roman" w:cs="Times New Roman"/>
+          <w:sz w:val="24"/>
+          <w:szCs w:val="24"/>
+        </w:rPr>
+        <w:t>Məqsədimiz</w:t>
+      </w:r>
+      <w:proofErr w:type="spellEnd"/>
+      <w:r>
+        <w:rPr>
+          <w:rFonts w:ascii="Times New Roman" w:eastAsia="Times New Roman" w:hAnsi="Times New Roman" w:cs="Times New Roman"/>
+          <w:sz w:val="24"/>
+          <w:szCs w:val="24"/>
+        </w:rPr>
+        <w:t xml:space="preserve"> -</w:t>
+      </w:r>
+      <w:proofErr w:type="spellStart"/>
+      <w:r>
+        <w:rPr>
+          <w:rFonts w:ascii="Times New Roman" w:eastAsia="Times New Roman" w:hAnsi="Times New Roman" w:cs="Times New Roman"/>
+          <w:sz w:val="24"/>
+          <w:szCs w:val="24"/>
+        </w:rPr>
+        <w:t>yalnız</w:t>
+      </w:r>
+      <w:proofErr w:type="spellEnd"/>
+      <w:r>
+        <w:rPr>
+          <w:rFonts w:ascii="Times New Roman" w:eastAsia="Times New Roman" w:hAnsi="Times New Roman" w:cs="Times New Roman"/>
+          <w:sz w:val="24"/>
+          <w:szCs w:val="24"/>
+        </w:rPr>
+        <w:t xml:space="preserve"> </w:t>
+      </w:r>
+      <w:proofErr w:type="spellStart"/>
+      <w:r>
+        <w:rPr>
+          <w:rFonts w:ascii="Times New Roman" w:eastAsia="Times New Roman" w:hAnsi="Times New Roman" w:cs="Times New Roman"/>
+          <w:sz w:val="24"/>
+          <w:szCs w:val="24"/>
+        </w:rPr>
+        <w:t>tikinti</w:t>
+      </w:r>
+      <w:proofErr w:type="spellEnd"/>
+      <w:r>
+        <w:rPr>
+          <w:rFonts w:ascii="Times New Roman" w:eastAsia="Times New Roman" w:hAnsi="Times New Roman" w:cs="Times New Roman"/>
+          <w:sz w:val="24"/>
+          <w:szCs w:val="24"/>
+        </w:rPr>
+        <w:t xml:space="preserve"> </w:t>
+      </w:r>
+      <w:proofErr w:type="spellStart"/>
+      <w:r>
+        <w:rPr>
+          <w:rFonts w:ascii="Times New Roman" w:eastAsia="Times New Roman" w:hAnsi="Times New Roman" w:cs="Times New Roman"/>
+          <w:sz w:val="24"/>
+          <w:szCs w:val="24"/>
+        </w:rPr>
+        <w:t>həyata</w:t>
+      </w:r>
+      <w:proofErr w:type="spellEnd"/>
+      <w:r>
+        <w:rPr>
+          <w:rFonts w:ascii="Times New Roman" w:eastAsia="Times New Roman" w:hAnsi="Times New Roman" w:cs="Times New Roman"/>
+          <w:sz w:val="24"/>
+          <w:szCs w:val="24"/>
+        </w:rPr>
+        <w:t xml:space="preserve"> </w:t>
+      </w:r>
+      <w:proofErr w:type="spellStart"/>
+      <w:r>
+        <w:rPr>
+          <w:rFonts w:ascii="Times New Roman" w:eastAsia="Times New Roman" w:hAnsi="Times New Roman" w:cs="Times New Roman"/>
+          <w:sz w:val="24"/>
+          <w:szCs w:val="24"/>
+        </w:rPr>
+        <w:t>keçirmək</w:t>
+      </w:r>
+      <w:proofErr w:type="spellEnd"/>
+      <w:r>
+        <w:rPr>
+          <w:rFonts w:ascii="Times New Roman" w:eastAsia="Times New Roman" w:hAnsi="Times New Roman" w:cs="Times New Roman"/>
+          <w:sz w:val="24"/>
+          <w:szCs w:val="24"/>
+        </w:rPr>
+        <w:t xml:space="preserve"> </w:t>
+      </w:r>
+      <w:proofErr w:type="spellStart"/>
+      <w:r>
+        <w:rPr>
+          <w:rFonts w:ascii="Times New Roman" w:eastAsia="Times New Roman" w:hAnsi="Times New Roman" w:cs="Times New Roman"/>
+          <w:sz w:val="24"/>
+          <w:szCs w:val="24"/>
+        </w:rPr>
+        <w:t>deyil</w:t>
+      </w:r>
+      <w:proofErr w:type="spellEnd"/>
+      <w:r>
+        <w:rPr>
+          <w:rFonts w:ascii="Times New Roman" w:eastAsia="Times New Roman" w:hAnsi="Times New Roman" w:cs="Times New Roman"/>
+          <w:sz w:val="24"/>
+          <w:szCs w:val="24"/>
+        </w:rPr>
+        <w:t xml:space="preserve">, </w:t>
+      </w:r>
+      <w:proofErr w:type="spellStart"/>
+      <w:r>
+        <w:rPr>
+          <w:rFonts w:ascii="Times New Roman" w:eastAsia="Times New Roman" w:hAnsi="Times New Roman" w:cs="Times New Roman"/>
+          <w:sz w:val="24"/>
+          <w:szCs w:val="24"/>
+        </w:rPr>
+        <w:t>həm</w:t>
+      </w:r>
+      <w:proofErr w:type="spellEnd"/>
+      <w:r>
+        <w:rPr>
+          <w:rFonts w:ascii="Times New Roman" w:eastAsia="Times New Roman" w:hAnsi="Times New Roman" w:cs="Times New Roman"/>
+          <w:sz w:val="24"/>
+          <w:szCs w:val="24"/>
+        </w:rPr>
+        <w:t xml:space="preserve"> </w:t>
+      </w:r>
+      <w:proofErr w:type="spellStart"/>
+      <w:r>
+        <w:rPr>
+          <w:rFonts w:ascii="Times New Roman" w:eastAsia="Times New Roman" w:hAnsi="Times New Roman" w:cs="Times New Roman"/>
+          <w:sz w:val="24"/>
+          <w:szCs w:val="24"/>
+        </w:rPr>
+        <w:t>də</w:t>
+      </w:r>
+      <w:proofErr w:type="spellEnd"/>
+      <w:r>
+        <w:rPr>
+          <w:rFonts w:ascii="Times New Roman" w:eastAsia="Times New Roman" w:hAnsi="Times New Roman" w:cs="Times New Roman"/>
+          <w:sz w:val="24"/>
+          <w:szCs w:val="24"/>
+        </w:rPr>
+        <w:t xml:space="preserve"> </w:t>
+      </w:r>
+      <w:proofErr w:type="spellStart"/>
+      <w:r>
+        <w:rPr>
+          <w:rFonts w:ascii="Times New Roman" w:eastAsia="Times New Roman" w:hAnsi="Times New Roman" w:cs="Times New Roman"/>
+          <w:sz w:val="24"/>
+          <w:szCs w:val="24"/>
+        </w:rPr>
+        <w:t>müasir</w:t>
+      </w:r>
+      <w:proofErr w:type="spellEnd"/>
+      <w:r>
+        <w:rPr>
+          <w:rFonts w:ascii="Times New Roman" w:eastAsia="Times New Roman" w:hAnsi="Times New Roman" w:cs="Times New Roman"/>
+          <w:sz w:val="24"/>
+          <w:szCs w:val="24"/>
+        </w:rPr>
+        <w:t xml:space="preserve"> </w:t>
+      </w:r>
+      <w:proofErr w:type="spellStart"/>
+      <w:r>
+        <w:rPr>
+          <w:rFonts w:ascii="Times New Roman" w:eastAsia="Times New Roman" w:hAnsi="Times New Roman" w:cs="Times New Roman"/>
+          <w:sz w:val="24"/>
+          <w:szCs w:val="24"/>
+        </w:rPr>
+        <w:t>mühəndis</w:t>
+      </w:r>
+      <w:proofErr w:type="spellEnd"/>
+      <w:r>
+        <w:rPr>
+          <w:rFonts w:ascii="Times New Roman" w:eastAsia="Times New Roman" w:hAnsi="Times New Roman" w:cs="Times New Roman"/>
+          <w:sz w:val="24"/>
+          <w:szCs w:val="24"/>
+        </w:rPr>
+        <w:t xml:space="preserve"> </w:t>
+      </w:r>
+      <w:proofErr w:type="spellStart"/>
+      <w:r>
+        <w:rPr>
+          <w:rFonts w:ascii="Times New Roman" w:eastAsia="Times New Roman" w:hAnsi="Times New Roman" w:cs="Times New Roman"/>
+          <w:sz w:val="24"/>
+          <w:szCs w:val="24"/>
+        </w:rPr>
+        <w:t>sistemləri</w:t>
+      </w:r>
+      <w:proofErr w:type="spellEnd"/>
+      <w:r>
+        <w:rPr>
+          <w:rFonts w:ascii="Times New Roman" w:eastAsia="Times New Roman" w:hAnsi="Times New Roman" w:cs="Times New Roman"/>
+          <w:sz w:val="24"/>
+          <w:szCs w:val="24"/>
+        </w:rPr>
+        <w:t xml:space="preserve"> </w:t>
+      </w:r>
+      <w:proofErr w:type="spellStart"/>
+      <w:r>
+        <w:rPr>
+          <w:rFonts w:ascii="Times New Roman" w:eastAsia="Times New Roman" w:hAnsi="Times New Roman" w:cs="Times New Roman"/>
+          <w:sz w:val="24"/>
+          <w:szCs w:val="24"/>
+        </w:rPr>
+        <w:t>ilə</w:t>
+      </w:r>
+      <w:proofErr w:type="spellEnd"/>
+      <w:r>
+        <w:rPr>
+          <w:rFonts w:ascii="Times New Roman" w:eastAsia="Times New Roman" w:hAnsi="Times New Roman" w:cs="Times New Roman"/>
+          <w:sz w:val="24"/>
+          <w:szCs w:val="24"/>
+        </w:rPr>
+        <w:t xml:space="preserve"> </w:t>
+      </w:r>
+      <w:proofErr w:type="spellStart"/>
+      <w:r>
+        <w:rPr>
+          <w:rFonts w:ascii="Times New Roman" w:eastAsia="Times New Roman" w:hAnsi="Times New Roman" w:cs="Times New Roman"/>
+          <w:sz w:val="24"/>
+          <w:szCs w:val="24"/>
+        </w:rPr>
+        <w:t>təchiz</w:t>
+      </w:r>
+      <w:proofErr w:type="spellEnd"/>
+      <w:r>
+        <w:rPr>
+          <w:rFonts w:ascii="Times New Roman" w:eastAsia="Times New Roman" w:hAnsi="Times New Roman" w:cs="Times New Roman"/>
+          <w:sz w:val="24"/>
+          <w:szCs w:val="24"/>
+        </w:rPr>
+        <w:t xml:space="preserve"> </w:t>
+      </w:r>
+      <w:proofErr w:type="spellStart"/>
+      <w:r>
+        <w:rPr>
+          <w:rFonts w:ascii="Times New Roman" w:eastAsia="Times New Roman" w:hAnsi="Times New Roman" w:cs="Times New Roman"/>
+          <w:sz w:val="24"/>
+          <w:szCs w:val="24"/>
+        </w:rPr>
+        <w:t>edilmiş</w:t>
+      </w:r>
+      <w:proofErr w:type="spellEnd"/>
+      <w:r>
+        <w:rPr>
+          <w:rFonts w:ascii="Times New Roman" w:eastAsia="Times New Roman" w:hAnsi="Times New Roman" w:cs="Times New Roman"/>
+          <w:sz w:val="24"/>
+          <w:szCs w:val="24"/>
+        </w:rPr>
+        <w:t xml:space="preserve">, </w:t>
+      </w:r>
+      <w:proofErr w:type="spellStart"/>
+      <w:r>
+        <w:rPr>
+          <w:rFonts w:ascii="Times New Roman" w:eastAsia="Times New Roman" w:hAnsi="Times New Roman" w:cs="Times New Roman"/>
+          <w:sz w:val="24"/>
+          <w:szCs w:val="24"/>
+        </w:rPr>
+        <w:t>ekoloji</w:t>
+      </w:r>
+      <w:proofErr w:type="spellEnd"/>
+      <w:r>
+        <w:rPr>
+          <w:rFonts w:ascii="Times New Roman" w:eastAsia="Times New Roman" w:hAnsi="Times New Roman" w:cs="Times New Roman"/>
+          <w:sz w:val="24"/>
+          <w:szCs w:val="24"/>
+        </w:rPr>
+        <w:t xml:space="preserve"> </w:t>
+      </w:r>
+      <w:proofErr w:type="spellStart"/>
+      <w:r>
+        <w:rPr>
+          <w:rFonts w:ascii="Times New Roman" w:eastAsia="Times New Roman" w:hAnsi="Times New Roman" w:cs="Times New Roman"/>
+          <w:sz w:val="24"/>
+          <w:szCs w:val="24"/>
+        </w:rPr>
+        <w:t>cəhətdən</w:t>
+      </w:r>
+      <w:proofErr w:type="spellEnd"/>
+      <w:r>
+        <w:rPr>
+          <w:rFonts w:ascii="Times New Roman" w:eastAsia="Times New Roman" w:hAnsi="Times New Roman" w:cs="Times New Roman"/>
+          <w:sz w:val="24"/>
+          <w:szCs w:val="24"/>
+        </w:rPr>
+        <w:t xml:space="preserve"> </w:t>
+      </w:r>
+      <w:proofErr w:type="spellStart"/>
+      <w:r>
+        <w:rPr>
+          <w:rFonts w:ascii="Times New Roman" w:eastAsia="Times New Roman" w:hAnsi="Times New Roman" w:cs="Times New Roman"/>
+          <w:sz w:val="24"/>
+          <w:szCs w:val="24"/>
+        </w:rPr>
+        <w:t>davamlı</w:t>
+      </w:r>
+      <w:proofErr w:type="spellEnd"/>
+      <w:r>
+        <w:rPr>
+          <w:rFonts w:ascii="Times New Roman" w:eastAsia="Times New Roman" w:hAnsi="Times New Roman" w:cs="Times New Roman"/>
+          <w:sz w:val="24"/>
+          <w:szCs w:val="24"/>
+        </w:rPr>
+        <w:t xml:space="preserve"> </w:t>
+      </w:r>
+      <w:proofErr w:type="spellStart"/>
+      <w:r>
+        <w:rPr>
+          <w:rFonts w:ascii="Times New Roman" w:eastAsia="Times New Roman" w:hAnsi="Times New Roman" w:cs="Times New Roman"/>
+          <w:sz w:val="24"/>
+          <w:szCs w:val="24"/>
+        </w:rPr>
+        <w:t>və</w:t>
+      </w:r>
+      <w:proofErr w:type="spellEnd"/>
+      <w:r>
+        <w:rPr>
+          <w:rFonts w:ascii="Times New Roman" w:eastAsia="Times New Roman" w:hAnsi="Times New Roman" w:cs="Times New Roman"/>
+          <w:sz w:val="24"/>
+          <w:szCs w:val="24"/>
+        </w:rPr>
+        <w:t xml:space="preserve"> </w:t>
+      </w:r>
+      <w:proofErr w:type="spellStart"/>
+      <w:r>
+        <w:rPr>
+          <w:rFonts w:ascii="Times New Roman" w:eastAsia="Times New Roman" w:hAnsi="Times New Roman" w:cs="Times New Roman"/>
+          <w:sz w:val="24"/>
+          <w:szCs w:val="24"/>
+        </w:rPr>
+        <w:t>sosial</w:t>
+      </w:r>
+      <w:proofErr w:type="spellEnd"/>
+      <w:r>
+        <w:rPr>
+          <w:rFonts w:ascii="Times New Roman" w:eastAsia="Times New Roman" w:hAnsi="Times New Roman" w:cs="Times New Roman"/>
+          <w:sz w:val="24"/>
+          <w:szCs w:val="24"/>
+        </w:rPr>
+        <w:t xml:space="preserve"> </w:t>
+      </w:r>
+      <w:proofErr w:type="spellStart"/>
+      <w:r>
+        <w:rPr>
+          <w:rFonts w:ascii="Times New Roman" w:eastAsia="Times New Roman" w:hAnsi="Times New Roman" w:cs="Times New Roman"/>
+          <w:sz w:val="24"/>
+          <w:szCs w:val="24"/>
+        </w:rPr>
+        <w:t>baxımdan</w:t>
+      </w:r>
+      <w:proofErr w:type="spellEnd"/>
+      <w:r>
+        <w:rPr>
+          <w:rFonts w:ascii="Times New Roman" w:eastAsia="Times New Roman" w:hAnsi="Times New Roman" w:cs="Times New Roman"/>
+          <w:sz w:val="24"/>
+          <w:szCs w:val="24"/>
+        </w:rPr>
+        <w:t xml:space="preserve"> </w:t>
+      </w:r>
+      <w:proofErr w:type="spellStart"/>
+      <w:r>
+        <w:rPr>
+          <w:rFonts w:ascii="Times New Roman" w:eastAsia="Times New Roman" w:hAnsi="Times New Roman" w:cs="Times New Roman"/>
+          <w:sz w:val="24"/>
+          <w:szCs w:val="24"/>
+        </w:rPr>
+        <w:t>funksional</w:t>
+      </w:r>
+      <w:proofErr w:type="spellEnd"/>
+      <w:r>
+        <w:rPr>
+          <w:rFonts w:ascii="Times New Roman" w:eastAsia="Times New Roman" w:hAnsi="Times New Roman" w:cs="Times New Roman"/>
+          <w:sz w:val="24"/>
+          <w:szCs w:val="24"/>
+        </w:rPr>
+        <w:t xml:space="preserve"> </w:t>
+      </w:r>
+      <w:proofErr w:type="spellStart"/>
+      <w:r>
+        <w:rPr>
+          <w:rFonts w:ascii="Times New Roman" w:eastAsia="Times New Roman" w:hAnsi="Times New Roman" w:cs="Times New Roman"/>
+          <w:sz w:val="24"/>
+          <w:szCs w:val="24"/>
+        </w:rPr>
+        <w:t>şəhər</w:t>
+      </w:r>
+      <w:proofErr w:type="spellEnd"/>
+      <w:r>
+        <w:rPr>
+          <w:rFonts w:ascii="Times New Roman" w:eastAsia="Times New Roman" w:hAnsi="Times New Roman" w:cs="Times New Roman"/>
+          <w:sz w:val="24"/>
+          <w:szCs w:val="24"/>
+        </w:rPr>
+        <w:t xml:space="preserve"> </w:t>
+      </w:r>
+      <w:proofErr w:type="spellStart"/>
+      <w:r>
+        <w:rPr>
+          <w:rFonts w:ascii="Times New Roman" w:eastAsia="Times New Roman" w:hAnsi="Times New Roman" w:cs="Times New Roman"/>
+          <w:sz w:val="24"/>
+          <w:szCs w:val="24"/>
+        </w:rPr>
+        <w:t>mühitləri</w:t>
+      </w:r>
+      <w:proofErr w:type="spellEnd"/>
+      <w:r>
+        <w:rPr>
+          <w:rFonts w:ascii="Times New Roman" w:eastAsia="Times New Roman" w:hAnsi="Times New Roman" w:cs="Times New Roman"/>
+          <w:sz w:val="24"/>
+          <w:szCs w:val="24"/>
+        </w:rPr>
+        <w:t xml:space="preserve"> </w:t>
+      </w:r>
+      <w:proofErr w:type="spellStart"/>
+      <w:r>
+        <w:rPr>
+          <w:rFonts w:ascii="Times New Roman" w:eastAsia="Times New Roman" w:hAnsi="Times New Roman" w:cs="Times New Roman"/>
+          <w:sz w:val="24"/>
+          <w:szCs w:val="24"/>
+        </w:rPr>
+        <w:t>formalaşdırmaqdır</w:t>
+      </w:r>
+      <w:proofErr w:type="spellEnd"/>
+      <w:r>
+        <w:rPr>
+          <w:rFonts w:ascii="Times New Roman" w:eastAsia="Times New Roman" w:hAnsi="Times New Roman" w:cs="Times New Roman"/>
+          <w:sz w:val="24"/>
+          <w:szCs w:val="24"/>
+        </w:rPr>
+        <w:t>.</w:t>
+      </w:r>
+      <w:r>
+        <w:rPr>
+          <w:rFonts w:ascii="Times New Roman" w:eastAsia="Times New Roman" w:hAnsi="Times New Roman" w:cs="Times New Roman"/>
+          <w:sz w:val="24"/>
+          <w:szCs w:val="24"/>
+        </w:rPr>
+        <w:cr/>
+      </w:r>
+      <w:proofErr w:type="spellStart"/>
+      <w:r>
+        <w:rPr>
+          <w:rFonts w:ascii="Times New Roman" w:eastAsia="Times New Roman" w:hAnsi="Times New Roman" w:cs="Times New Roman"/>
+          <w:sz w:val="24"/>
+          <w:szCs w:val="24"/>
+        </w:rPr>
+        <w:t>Nəticə</w:t>
+      </w:r>
+      <w:proofErr w:type="spellEnd"/>
+      <w:r>
+        <w:rPr>
+          <w:rFonts w:ascii="Times New Roman" w:eastAsia="Times New Roman" w:hAnsi="Times New Roman" w:cs="Times New Roman"/>
+          <w:sz w:val="24"/>
+          <w:szCs w:val="24"/>
+        </w:rPr>
+        <w:t xml:space="preserve"> </w:t>
+      </w:r>
+      <w:proofErr w:type="spellStart"/>
+      <w:r>
+        <w:rPr>
+          <w:rFonts w:ascii="Times New Roman" w:eastAsia="Times New Roman" w:hAnsi="Times New Roman" w:cs="Times New Roman"/>
+          <w:sz w:val="24"/>
+          <w:szCs w:val="24"/>
+        </w:rPr>
+        <w:t>etibarilə</w:t>
+      </w:r>
+      <w:proofErr w:type="spellEnd"/>
+      <w:r>
+        <w:rPr>
+          <w:rFonts w:ascii="Times New Roman" w:eastAsia="Times New Roman" w:hAnsi="Times New Roman" w:cs="Times New Roman"/>
+          <w:sz w:val="24"/>
+          <w:szCs w:val="24"/>
+        </w:rPr>
+        <w:t xml:space="preserve">, </w:t>
+      </w:r>
+      <w:proofErr w:type="spellStart"/>
+      <w:r>
+        <w:rPr>
+          <w:rFonts w:ascii="Times New Roman" w:eastAsia="Times New Roman" w:hAnsi="Times New Roman" w:cs="Times New Roman"/>
+          <w:sz w:val="24"/>
+          <w:szCs w:val="24"/>
+        </w:rPr>
+        <w:t>şirkətimizin</w:t>
+      </w:r>
+      <w:proofErr w:type="spellEnd"/>
+      <w:r>
+        <w:rPr>
+          <w:rFonts w:ascii="Times New Roman" w:eastAsia="Times New Roman" w:hAnsi="Times New Roman" w:cs="Times New Roman"/>
+          <w:sz w:val="24"/>
+          <w:szCs w:val="24"/>
+        </w:rPr>
+        <w:t xml:space="preserve"> </w:t>
+      </w:r>
+      <w:proofErr w:type="spellStart"/>
+      <w:r>
+        <w:rPr>
+          <w:rFonts w:ascii="Times New Roman" w:eastAsia="Times New Roman" w:hAnsi="Times New Roman" w:cs="Times New Roman"/>
+          <w:sz w:val="24"/>
+          <w:szCs w:val="24"/>
+        </w:rPr>
+        <w:t>məqsədi</w:t>
+      </w:r>
+      <w:proofErr w:type="spellEnd"/>
+      <w:r>
+        <w:rPr>
+          <w:rFonts w:ascii="Times New Roman" w:eastAsia="Times New Roman" w:hAnsi="Times New Roman" w:cs="Times New Roman"/>
+          <w:sz w:val="24"/>
+          <w:szCs w:val="24"/>
+        </w:rPr>
+        <w:t xml:space="preserve"> - </w:t>
+      </w:r>
+      <w:proofErr w:type="spellStart"/>
+      <w:r>
+        <w:rPr>
+          <w:rFonts w:ascii="Times New Roman" w:eastAsia="Times New Roman" w:hAnsi="Times New Roman" w:cs="Times New Roman"/>
+          <w:sz w:val="24"/>
+          <w:szCs w:val="24"/>
+        </w:rPr>
+        <w:t>funksional</w:t>
+      </w:r>
+      <w:proofErr w:type="spellEnd"/>
+      <w:r>
+        <w:rPr>
+          <w:rFonts w:ascii="Times New Roman" w:eastAsia="Times New Roman" w:hAnsi="Times New Roman" w:cs="Times New Roman"/>
+          <w:sz w:val="24"/>
+          <w:szCs w:val="24"/>
+        </w:rPr>
+        <w:t xml:space="preserve"> </w:t>
+      </w:r>
+      <w:proofErr w:type="spellStart"/>
+      <w:r>
+        <w:rPr>
+          <w:rFonts w:ascii="Times New Roman" w:eastAsia="Times New Roman" w:hAnsi="Times New Roman" w:cs="Times New Roman"/>
+          <w:sz w:val="24"/>
+          <w:szCs w:val="24"/>
+        </w:rPr>
+        <w:t>infrastruktur</w:t>
+      </w:r>
+      <w:proofErr w:type="spellEnd"/>
+      <w:r>
+        <w:rPr>
+          <w:rFonts w:ascii="Times New Roman" w:eastAsia="Times New Roman" w:hAnsi="Times New Roman" w:cs="Times New Roman"/>
+          <w:sz w:val="24"/>
+          <w:szCs w:val="24"/>
+        </w:rPr>
+        <w:t xml:space="preserve"> </w:t>
+      </w:r>
+      <w:proofErr w:type="spellStart"/>
+      <w:r>
+        <w:rPr>
+          <w:rFonts w:ascii="Times New Roman" w:eastAsia="Times New Roman" w:hAnsi="Times New Roman" w:cs="Times New Roman"/>
+          <w:sz w:val="24"/>
+          <w:szCs w:val="24"/>
+        </w:rPr>
+        <w:t>mühitinin</w:t>
+      </w:r>
+      <w:proofErr w:type="spellEnd"/>
+      <w:r>
+        <w:rPr>
+          <w:rFonts w:ascii="Times New Roman" w:eastAsia="Times New Roman" w:hAnsi="Times New Roman" w:cs="Times New Roman"/>
+          <w:sz w:val="24"/>
+          <w:szCs w:val="24"/>
+        </w:rPr>
+        <w:t xml:space="preserve"> </w:t>
+      </w:r>
+      <w:proofErr w:type="spellStart"/>
+      <w:r>
+        <w:rPr>
+          <w:rFonts w:ascii="Times New Roman" w:eastAsia="Times New Roman" w:hAnsi="Times New Roman" w:cs="Times New Roman"/>
+          <w:sz w:val="24"/>
+          <w:szCs w:val="24"/>
+        </w:rPr>
+        <w:t>formalaşdırılması</w:t>
+      </w:r>
+      <w:proofErr w:type="spellEnd"/>
+      <w:r>
+        <w:rPr>
+          <w:rFonts w:ascii="Times New Roman" w:eastAsia="Times New Roman" w:hAnsi="Times New Roman" w:cs="Times New Roman"/>
+          <w:sz w:val="24"/>
+          <w:szCs w:val="24"/>
+        </w:rPr>
+        <w:t xml:space="preserve">, </w:t>
+      </w:r>
+      <w:proofErr w:type="spellStart"/>
+      <w:r>
+        <w:rPr>
+          <w:rFonts w:ascii="Times New Roman" w:eastAsia="Times New Roman" w:hAnsi="Times New Roman" w:cs="Times New Roman"/>
+          <w:sz w:val="24"/>
+          <w:szCs w:val="24"/>
+        </w:rPr>
+        <w:t>ərazilərin</w:t>
+      </w:r>
+      <w:proofErr w:type="spellEnd"/>
+      <w:r>
+        <w:rPr>
+          <w:rFonts w:ascii="Times New Roman" w:eastAsia="Times New Roman" w:hAnsi="Times New Roman" w:cs="Times New Roman"/>
+          <w:sz w:val="24"/>
+          <w:szCs w:val="24"/>
+        </w:rPr>
+        <w:t xml:space="preserve"> </w:t>
+      </w:r>
+      <w:proofErr w:type="spellStart"/>
+      <w:r>
+        <w:rPr>
+          <w:rFonts w:ascii="Times New Roman" w:eastAsia="Times New Roman" w:hAnsi="Times New Roman" w:cs="Times New Roman"/>
+          <w:sz w:val="24"/>
+          <w:szCs w:val="24"/>
+        </w:rPr>
+        <w:t>iqtisadi</w:t>
+      </w:r>
+      <w:proofErr w:type="spellEnd"/>
+      <w:r>
+        <w:rPr>
+          <w:rFonts w:ascii="Times New Roman" w:eastAsia="Times New Roman" w:hAnsi="Times New Roman" w:cs="Times New Roman"/>
+          <w:sz w:val="24"/>
+          <w:szCs w:val="24"/>
+        </w:rPr>
+        <w:t xml:space="preserve"> </w:t>
+      </w:r>
+      <w:proofErr w:type="spellStart"/>
+      <w:r>
+        <w:rPr>
+          <w:rFonts w:ascii="Times New Roman" w:eastAsia="Times New Roman" w:hAnsi="Times New Roman" w:cs="Times New Roman"/>
+          <w:sz w:val="24"/>
+          <w:szCs w:val="24"/>
+        </w:rPr>
+        <w:t>inteqrasiyasına</w:t>
+      </w:r>
+      <w:proofErr w:type="spellEnd"/>
+      <w:r>
+        <w:rPr>
+          <w:rFonts w:ascii="Times New Roman" w:eastAsia="Times New Roman" w:hAnsi="Times New Roman" w:cs="Times New Roman"/>
+          <w:sz w:val="24"/>
+          <w:szCs w:val="24"/>
+        </w:rPr>
+        <w:t xml:space="preserve">, </w:t>
+      </w:r>
+      <w:proofErr w:type="spellStart"/>
+      <w:r>
+        <w:rPr>
+          <w:rFonts w:ascii="Times New Roman" w:eastAsia="Times New Roman" w:hAnsi="Times New Roman" w:cs="Times New Roman"/>
+          <w:sz w:val="24"/>
+          <w:szCs w:val="24"/>
+        </w:rPr>
+        <w:t>məskunlaşmanın</w:t>
+      </w:r>
+      <w:proofErr w:type="spellEnd"/>
+      <w:r>
+        <w:rPr>
+          <w:rFonts w:ascii="Times New Roman" w:eastAsia="Times New Roman" w:hAnsi="Times New Roman" w:cs="Times New Roman"/>
+          <w:sz w:val="24"/>
+          <w:szCs w:val="24"/>
+        </w:rPr>
+        <w:t xml:space="preserve"> </w:t>
+      </w:r>
+      <w:proofErr w:type="spellStart"/>
+      <w:r>
+        <w:rPr>
+          <w:rFonts w:ascii="Times New Roman" w:eastAsia="Times New Roman" w:hAnsi="Times New Roman" w:cs="Times New Roman"/>
+          <w:sz w:val="24"/>
+          <w:szCs w:val="24"/>
+        </w:rPr>
+        <w:t>bərpasına</w:t>
+      </w:r>
+      <w:proofErr w:type="spellEnd"/>
+      <w:r>
+        <w:rPr>
+          <w:rFonts w:ascii="Times New Roman" w:eastAsia="Times New Roman" w:hAnsi="Times New Roman" w:cs="Times New Roman"/>
+          <w:sz w:val="24"/>
+          <w:szCs w:val="24"/>
+        </w:rPr>
+        <w:t xml:space="preserve"> </w:t>
+      </w:r>
+      <w:proofErr w:type="spellStart"/>
+      <w:r>
+        <w:rPr>
+          <w:rFonts w:ascii="Times New Roman" w:eastAsia="Times New Roman" w:hAnsi="Times New Roman" w:cs="Times New Roman"/>
+          <w:sz w:val="24"/>
+          <w:szCs w:val="24"/>
+        </w:rPr>
+        <w:t>və</w:t>
+      </w:r>
+      <w:proofErr w:type="spellEnd"/>
+      <w:r>
+        <w:rPr>
+          <w:rFonts w:ascii="Times New Roman" w:eastAsia="Times New Roman" w:hAnsi="Times New Roman" w:cs="Times New Roman"/>
+          <w:sz w:val="24"/>
+          <w:szCs w:val="24"/>
+        </w:rPr>
+        <w:t xml:space="preserve"> milli </w:t>
+      </w:r>
+      <w:proofErr w:type="spellStart"/>
+      <w:r>
+        <w:rPr>
+          <w:rFonts w:ascii="Times New Roman" w:eastAsia="Times New Roman" w:hAnsi="Times New Roman" w:cs="Times New Roman"/>
+          <w:sz w:val="24"/>
+          <w:szCs w:val="24"/>
+        </w:rPr>
+        <w:t>inkişaf</w:t>
+      </w:r>
+      <w:proofErr w:type="spellEnd"/>
+      <w:r>
+        <w:rPr>
+          <w:rFonts w:ascii="Times New Roman" w:eastAsia="Times New Roman" w:hAnsi="Times New Roman" w:cs="Times New Roman"/>
+          <w:sz w:val="24"/>
+          <w:szCs w:val="24"/>
+        </w:rPr>
+        <w:t xml:space="preserve"> </w:t>
+      </w:r>
+      <w:proofErr w:type="spellStart"/>
+      <w:r>
+        <w:rPr>
+          <w:rFonts w:ascii="Times New Roman" w:eastAsia="Times New Roman" w:hAnsi="Times New Roman" w:cs="Times New Roman"/>
+          <w:sz w:val="24"/>
+          <w:szCs w:val="24"/>
+        </w:rPr>
+        <w:t>strategiyasına</w:t>
+      </w:r>
+      <w:proofErr w:type="spellEnd"/>
+      <w:r>
+        <w:rPr>
+          <w:rFonts w:ascii="Times New Roman" w:eastAsia="Times New Roman" w:hAnsi="Times New Roman" w:cs="Times New Roman"/>
+          <w:sz w:val="24"/>
+          <w:szCs w:val="24"/>
+        </w:rPr>
+        <w:t xml:space="preserve"> </w:t>
+      </w:r>
+      <w:proofErr w:type="spellStart"/>
+      <w:r>
+        <w:rPr>
+          <w:rFonts w:ascii="Times New Roman" w:eastAsia="Times New Roman" w:hAnsi="Times New Roman" w:cs="Times New Roman"/>
+          <w:sz w:val="24"/>
+          <w:szCs w:val="24"/>
+        </w:rPr>
+        <w:t>mühüm</w:t>
+      </w:r>
+      <w:proofErr w:type="spellEnd"/>
+      <w:r>
+        <w:rPr>
+          <w:rFonts w:ascii="Times New Roman" w:eastAsia="Times New Roman" w:hAnsi="Times New Roman" w:cs="Times New Roman"/>
+          <w:sz w:val="24"/>
+          <w:szCs w:val="24"/>
+        </w:rPr>
+        <w:t xml:space="preserve"> </w:t>
+      </w:r>
+      <w:proofErr w:type="spellStart"/>
+      <w:r>
+        <w:rPr>
+          <w:rFonts w:ascii="Times New Roman" w:eastAsia="Times New Roman" w:hAnsi="Times New Roman" w:cs="Times New Roman"/>
+          <w:sz w:val="24"/>
+          <w:szCs w:val="24"/>
+        </w:rPr>
+        <w:t>töhfə</w:t>
+      </w:r>
+      <w:proofErr w:type="spellEnd"/>
+      <w:r>
+        <w:rPr>
+          <w:rFonts w:ascii="Times New Roman" w:eastAsia="Times New Roman" w:hAnsi="Times New Roman" w:cs="Times New Roman"/>
+          <w:sz w:val="24"/>
+          <w:szCs w:val="24"/>
+        </w:rPr>
+        <w:t xml:space="preserve"> </w:t>
+      </w:r>
+      <w:proofErr w:type="spellStart"/>
+      <w:r>
+        <w:rPr>
+          <w:rFonts w:ascii="Times New Roman" w:eastAsia="Times New Roman" w:hAnsi="Times New Roman" w:cs="Times New Roman"/>
+          <w:sz w:val="24"/>
+          <w:szCs w:val="24"/>
+        </w:rPr>
+        <w:t>verməkdir</w:t>
+      </w:r>
+      <w:proofErr w:type="spellEnd"/>
+      <w:r>
+        <w:rPr>
+          <w:rFonts w:ascii="Times New Roman" w:eastAsia="Times New Roman" w:hAnsi="Times New Roman" w:cs="Times New Roman"/>
+          <w:sz w:val="24"/>
+          <w:szCs w:val="24"/>
+        </w:rPr>
+        <w:t>.</w:t>
+      </w:r>
+      <w:r>
+        <w:rPr>
+          <w:rFonts w:ascii="Times New Roman" w:eastAsia="Times New Roman" w:hAnsi="Times New Roman" w:cs="Times New Roman"/>
+          <w:sz w:val="24"/>
+          <w:szCs w:val="24"/>
+        </w:rPr>
+        <w:cr/>
+      </w:r>
+    </w:p>
+    <w:p>
+      <w:pPr>
+        <w:pStyle w:val="ListParagraph"/>
+        <w:rPr>
+          <w:rFonts w:ascii="Times New Roman" w:eastAsia="Times New Roman" w:hAnsi="Times New Roman" w:cs="Times New Roman"/>
+          <w:sz w:val="24"/>
+          <w:szCs w:val="24"/>
+        </w:rPr>
+      </w:pPr>
+    </w:p>
+    <w:p>
+      <w:pPr>
+        <w:pStyle w:val="ListParagraph"/>
+        <w:rPr>
+          <w:rFonts w:ascii="Times New Roman" w:eastAsia="Times New Roman" w:hAnsi="Times New Roman" w:cs="Times New Roman"/>
+          <w:sz w:val="24"/>
+          <w:szCs w:val="24"/>
+        </w:rPr>
+      </w:pPr>
+    </w:p>
+    <w:p>
+      <w:pPr>
+        <w:pStyle w:val="ListParagraph"/>
+        <w:numPr>
+          <w:ilvl w:val="0"/>
+          <w:numId w:val="11"/>
+        </w:numPr>
+        <w:rPr>
+          <w:b/>
+          <w:bCs/>
+          <w:sz w:val="28"/>
+          <w:szCs w:val="28"/>
+        </w:rPr>
+      </w:pPr>
+      <w:r>
+        <w:rPr>
+          <w:b/>
+          <w:bCs/>
+          <w:sz w:val="28"/>
+          <w:szCs w:val="28"/>
+        </w:rPr>
+        <w:lastRenderedPageBreak/>
+        <w:t>Edit “</w:t>
+      </w:r>
+      <w:r>
+        <w:rPr>
+          <w:b/>
+          <w:bCs/>
+          <w:sz w:val="28"/>
+          <w:szCs w:val="28"/>
+        </w:rPr>
+        <w:t>Contact</w:t>
+      </w:r>
+      <w:r>
+        <w:rPr>
+          <w:b/>
+          <w:bCs/>
+          <w:sz w:val="28"/>
+          <w:szCs w:val="28"/>
+        </w:rPr>
+        <w:t xml:space="preserve"> us” part</w:t>
+      </w:r>
+    </w:p>
+    <w:p>
+      <w:pPr>
+        <w:pStyle w:val="ListParagraph"/>
+        <w:rPr>
+          <w:rFonts w:ascii="Times New Roman" w:eastAsia="Times New Roman" w:hAnsi="Times New Roman" w:cs="Times New Roman"/>
+          <w:sz w:val="24"/>
+          <w:szCs w:val="24"/>
+        </w:rPr>
+      </w:pPr>
+      <w:r>
+        <w:rPr>
+          <w:rFonts w:ascii="Times New Roman" w:eastAsia="Times New Roman" w:hAnsi="Times New Roman" w:cs="Times New Roman"/>
+          <w:sz w:val="24"/>
+          <w:szCs w:val="24"/>
+        </w:rPr>
+        <w:t xml:space="preserve">Mail: </w:t>
+      </w:r>
+      <w:hyperlink r:id="rId12" w:history="1">
+        <w:r>
+          <w:rPr>
+            <w:rFonts w:ascii="Times New Roman" w:eastAsia="Times New Roman" w:hAnsi="Times New Roman" w:cs="Times New Roman"/>
+            <w:sz w:val="24"/>
+            <w:szCs w:val="24"/>
+          </w:rPr>
+          <w:t>info@ick.az</w:t>
+        </w:r>
+      </w:hyperlink>
+    </w:p>
+    <w:p>
+      <w:pPr>
+        <w:pStyle w:val="ListParagraph"/>
+        <w:rPr>
+          <w:rFonts w:ascii="Times New Roman" w:eastAsia="Times New Roman" w:hAnsi="Times New Roman" w:cs="Times New Roman"/>
+          <w:sz w:val="24"/>
+          <w:szCs w:val="24"/>
+        </w:rPr>
+      </w:pPr>
+      <w:r>
+        <w:rPr>
+          <w:rFonts w:ascii="Times New Roman" w:eastAsia="Times New Roman" w:hAnsi="Times New Roman" w:cs="Times New Roman"/>
+          <w:sz w:val="24"/>
+          <w:szCs w:val="24"/>
+        </w:rPr>
+        <w:t>Phone: +994 55 900 65 03</w:t>
+      </w:r>
+    </w:p>
+    <w:p>
+      <w:pPr>
+        <w:pStyle w:val="ListParagraph"/>
+        <w:rPr>
+          <w:b/>
+          <w:bCs/>
+          <w:sz w:val="28"/>
+          <w:szCs w:val="28"/>
+          <w:lang w:val="az-Latn-AZ"/>
+        </w:rPr>
+      </w:pPr>
+    </w:p>
+    <w:p>
+      <w:pPr>
+        <w:pStyle w:val="ListParagraph"/>
+        <w:rPr>
+          <w:b/>
+          <w:bCs/>
+          <w:sz w:val="28"/>
+          <w:szCs w:val="28"/>
+          <w:lang w:val="az-Latn-AZ"/>
+        </w:rPr>
+      </w:pPr>
+    </w:p>
+    <w:p>
+      <w:pPr>
+        <w:pStyle w:val="ListParagraph"/>
+        <w:rPr>
+          <w:b/>
+          <w:bCs/>
+          <w:sz w:val="28"/>
+          <w:szCs w:val="28"/>
+        </w:rPr>
+      </w:pPr>
+      <w:r>
+        <w:rPr>
+          <w:b/>
+          <w:bCs/>
+          <w:sz w:val="28"/>
+          <w:szCs w:val="28"/>
+        </w:rPr>
+        <w:drawing>
+          <wp:inline distT="0" distB="0" distL="0" distR="0" wp14:anchorId="23AAF386" wp14:editId="704D1034">
+            <wp:extent cx="2987299" cy="2027096"/>
+            <wp:effectExtent l="0" t="0" r="3810" b="0"/>
+            <wp:docPr id="3" name="Picture 3"/>
+            <wp:cNvGraphicFramePr>
+              <a:graphicFrameLocks xmlns:a="http://schemas.openxmlformats.org/drawingml/2006/main" noChangeAspect="1"/>
+            </wp:cNvGraphicFramePr>
+            <a:graphic xmlns:a="http://schemas.openxmlformats.org/drawingml/2006/main">
+              <a:graphicData uri="http://schemas.openxmlformats.org/drawingml/2006/picture">
+                <pic:pic xmlns:pic="http://schemas.openxmlformats.org/drawingml/2006/picture">
+                  <pic:nvPicPr>
+                    <pic:cNvPr id="1" name=""/>
+                    <pic:cNvPicPr/>
+                  </pic:nvPicPr>
+                  <pic:blipFill>
+                    <a:blip r:embed="rId13"/>
+                    <a:stretch>
+                      <a:fillRect/>
+                    </a:stretch>
+                  </pic:blipFill>
+                  <pic:spPr>
+                    <a:xfrm>
+                      <a:off x="0" y="0"/>
+                      <a:ext cx="2987299" cy="2027096"/>
+                    </a:xfrm>
+                    <a:prstGeom prst="rect">
+                      <a:avLst/>
+                    </a:prstGeom>
+                  </pic:spPr>
+                </pic:pic>
+              </a:graphicData>
+            </a:graphic>
+          </wp:inline>
+        </w:drawing>
+      </w:r>
+    </w:p>
     <w:sectPr>
       <w:pgSz w:w="12240" w:h="15840"/>
       <w:pgMar w:top="1440" w:right="1800" w:bottom="1440" w:left="1800" w:header="720" w:footer="720" w:gutter="0"/>
@@ -806,6 +3858,119 @@
     </w:lvl>
   </w:abstractNum>
   <w:abstractNum w:abstractNumId="9" w15:restartNumberingAfterBreak="0">
+    <w:nsid w:val="09553159"/>
+    <w:multiLevelType w:val="hybridMultilevel"/>
+    <w:tmpl w:val="219E23E8"/>
+    <w:lvl w:ilvl="0" w:tplc="04090001">
+      <w:start w:val="1"/>
+      <w:numFmt w:val="bullet"/>
+      <w:lvlText w:val=""/>
+      <w:lvlJc w:val="left"/>
+      <w:pPr>
+        <w:ind w:left="720" w:hanging="360"/>
+      </w:pPr>
+      <w:rPr>
+        <w:rFonts w:ascii="Symbol" w:hAnsi="Symbol" w:hint="default"/>
+      </w:rPr>
+    </w:lvl>
+    <w:lvl w:ilvl="1" w:tplc="04090003" w:tentative="1">
+      <w:start w:val="1"/>
+      <w:numFmt w:val="bullet"/>
+      <w:lvlText w:val="o"/>
+      <w:lvlJc w:val="left"/>
+      <w:pPr>
+        <w:ind w:left="1440" w:hanging="360"/>
+      </w:pPr>
+      <w:rPr>
+        <w:rFonts w:ascii="Courier New" w:hAnsi="Courier New" w:cs="Courier New" w:hint="default"/>
+      </w:rPr>
+    </w:lvl>
+    <w:lvl w:ilvl="2" w:tplc="04090005" w:tentative="1">
+      <w:start w:val="1"/>
+      <w:numFmt w:val="bullet"/>
+      <w:lvlText w:val=""/>
+      <w:lvlJc w:val="left"/>
+      <w:pPr>
+        <w:ind w:left="2160" w:hanging="360"/>
+      </w:pPr>
+      <w:rPr>
+        <w:rFonts w:ascii="Wingdings" w:hAnsi="Wingdings" w:hint="default"/>
+      </w:rPr>
+    </w:lvl>
+    <w:lvl w:ilvl="3" w:tplc="04090001" w:tentative="1">
+      <w:start w:val="1"/>
+      <w:numFmt w:val="bullet"/>
+      <w:lvlText w:val=""/>
+      <w:lvlJc w:val="left"/>
+      <w:pPr>
+        <w:ind w:left="2880" w:hanging="360"/>
+      </w:pPr>
+      <w:rPr>
+        <w:rFonts w:ascii="Symbol" w:hAnsi="Symbol" w:hint="default"/>
+      </w:rPr>
+    </w:lvl>
+    <w:lvl w:ilvl="4" w:tplc="04090003" w:tentative="1">
+      <w:start w:val="1"/>
+      <w:numFmt w:val="bullet"/>
+      <w:lvlText w:val="o"/>
+      <w:lvlJc w:val="left"/>
+      <w:pPr>
+        <w:ind w:left="3600" w:hanging="360"/>
+      </w:pPr>
+      <w:rPr>
+        <w:rFonts w:ascii="Courier New" w:hAnsi="Courier New" w:cs="Courier New" w:hint="default"/>
+      </w:rPr>
+    </w:lvl>
+    <w:lvl w:ilvl="5" w:tplc="04090005" w:tentative="1">
+      <w:start w:val="1"/>
+      <w:numFmt w:val="bullet"/>
+      <w:lvlText w:val=""/>
+      <w:lvlJc w:val="left"/>
+      <w:pPr>
+        <w:ind w:left="4320" w:hanging="360"/>
+      </w:pPr>
+      <w:rPr>
+        <w:rFonts w:ascii="Wingdings" w:hAnsi="Wingdings" w:hint="default"/>
+      </w:rPr>
+    </w:lvl>
+    <w:lvl w:ilvl="6" w:tplc="04090001" w:tentative="1">
+      <w:start w:val="1"/>
+      <w:numFmt w:val="bullet"/>
+      <w:lvlText w:val=""/>
+      <w:lvlJc w:val="left"/>
+      <w:pPr>
+        <w:ind w:left="5040" w:hanging="360"/>
+      </w:pPr>
+      <w:rPr>
+        <w:rFonts w:ascii="Symbol" w:hAnsi="Symbol" w:hint="default"/>
+      </w:rPr>
+    </w:lvl>
+    <w:lvl w:ilvl="7" w:tplc="04090003" w:tentative="1">
+      <w:start w:val="1"/>
+      <w:numFmt w:val="bullet"/>
+      <w:lvlText w:val="o"/>
+      <w:lvlJc w:val="left"/>
+      <w:pPr>
+        <w:ind w:left="5760" w:hanging="360"/>
+      </w:pPr>
+      <w:rPr>
+        <w:rFonts w:ascii="Courier New" w:hAnsi="Courier New" w:cs="Courier New" w:hint="default"/>
+      </w:rPr>
+    </w:lvl>
+    <w:lvl w:ilvl="8" w:tplc="04090005" w:tentative="1">
+      <w:start w:val="1"/>
+      <w:numFmt w:val="bullet"/>
+      <w:lvlText w:val=""/>
+      <w:lvlJc w:val="left"/>
+      <w:pPr>
+        <w:ind w:left="6480" w:hanging="360"/>
+      </w:pPr>
+      <w:rPr>
+        <w:rFonts w:ascii="Wingdings" w:hAnsi="Wingdings" w:hint="default"/>
+      </w:rPr>
+    </w:lvl>
+  </w:abstractNum>
+  <w:abstractNum w:abstractNumId="10" w15:restartNumberingAfterBreak="0">
     <w:nsid w:val="6AE6426B"/>
     <w:multiLevelType w:val="multilevel"/>
     <w:tmpl w:val="928A2CC4"/>
@@ -982,7 +4147,7 @@
     <w:abstractNumId w:val="0"/>
   </w:num>
   <w:num w:numId="10">
-    <w:abstractNumId w:val="9"/>
+    <w:abstractNumId w:val="10"/>
     <w:lvlOverride w:ilvl="0">
       <w:lvl w:ilvl="0">
         <w:numFmt w:val="bullet"/>
@@ -1000,6 +4165,9 @@
         </w:rPr>
       </w:lvl>
     </w:lvlOverride>
+  </w:num>
+  <w:num w:numId="11">
+    <w:abstractNumId w:val="9"/>
   </w:num>
 </w:numbering>
 </file>
@@ -12412,6 +15580,51 @@
       <w:shd w:val="clear" w:color="auto" w:fill="E1DFDD"/>
     </w:rPr>
   </w:style>
+  <w:style w:type="character" w:customStyle="1" w:styleId="v9tjod">
+    <w:name w:val="v9tjod"/>
+    <w:basedOn w:val="DefaultParagraphFont"/>
+    <w:rsid w:val="00CA20E9"/>
+  </w:style>
+  <w:style w:type="character" w:styleId="HTMLCite">
+    <w:name w:val="HTML Cite"/>
+    <w:basedOn w:val="DefaultParagraphFont"/>
+    <w:uiPriority w:val="99"/>
+    <w:semiHidden/>
+    <w:unhideWhenUsed/>
+    <w:rsid w:val="00CA20E9"/>
+    <w:rPr>
+      <w:i/>
+      <w:iCs/>
+    </w:rPr>
+  </w:style>
+  <w:style w:type="character" w:styleId="FollowedHyperlink">
+    <w:name w:val="FollowedHyperlink"/>
+    <w:basedOn w:val="DefaultParagraphFont"/>
+    <w:uiPriority w:val="99"/>
+    <w:semiHidden/>
+    <w:unhideWhenUsed/>
+    <w:rsid w:val="00CA20E9"/>
+    <w:rPr>
+      <w:color w:val="800080" w:themeColor="followedHyperlink"/>
+      <w:u w:val="single"/>
+    </w:rPr>
+  </w:style>
+  <w:style w:type="paragraph" w:styleId="NormalWeb">
+    <w:name w:val="Normal (Web)"/>
+    <w:basedOn w:val="Normal"/>
+    <w:uiPriority w:val="99"/>
+    <w:semiHidden/>
+    <w:unhideWhenUsed/>
+    <w:rsid w:val="00E80159"/>
+    <w:pPr>
+      <w:spacing w:before="100" w:beforeAutospacing="1" w:after="100" w:afterAutospacing="1" w:line="240" w:lineRule="auto"/>
+    </w:pPr>
+    <w:rPr>
+      <w:rFonts w:ascii="Times New Roman" w:eastAsia="Times New Roman" w:hAnsi="Times New Roman" w:cs="Times New Roman"/>
+      <w:sz w:val="24"/>
+      <w:szCs w:val="24"/>
+    </w:rPr>
+  </w:style>
 </w:styles>
 </file>
 

</xml_diff>